<commit_message>
All done! Get ready for release
</commit_message>
<xml_diff>
--- a/src/System/changelog.docx
+++ b/src/System/changelog.docx
@@ -1,9 +1,10 @@
 
 <file path=word/document.xml><?xml version="1.0" encoding="utf-8"?>
-<w:document xmlns:wpc="http://schemas.microsoft.com/office/word/2010/wordprocessingCanvas" xmlns:cx="http://schemas.microsoft.com/office/drawing/2014/chartex" xmlns:cx1="http://schemas.microsoft.com/office/drawing/2015/9/8/chartex" xmlns:cx2="http://schemas.microsoft.com/office/drawing/2015/10/21/chartex" xmlns:cx3="http://schemas.microsoft.com/office/drawing/2016/5/9/chartex" xmlns:cx4="http://schemas.microsoft.com/office/drawing/2016/5/10/chartex" xmlns:cx5="http://schemas.microsoft.com/office/drawing/2016/5/11/chartex" xmlns:cx6="http://schemas.microsoft.com/office/drawing/2016/5/12/chartex" xmlns:cx7="http://schemas.microsoft.com/office/drawing/2016/5/13/chartex" xmlns:cx8="http://schemas.microsoft.com/office/drawing/2016/5/14/chartex" xmlns:mc="http://schemas.openxmlformats.org/markup-compatibility/2006" xmlns:aink="http://schemas.microsoft.com/office/drawing/2016/ink" xmlns:am3d="http://schemas.microsoft.com/office/drawing/2017/model3d" xmlns:o="urn:schemas-microsoft-com:office:office" xmlns:r="http://schemas.openxmlformats.org/officeDocument/2006/relationships" xmlns:m="http://schemas.openxmlformats.org/officeDocument/2006/math" xmlns:v="urn:schemas-microsoft-com:vml" xmlns:wp14="http://schemas.microsoft.com/office/word/2010/wordprocessingDrawing" xmlns:wp="http://schemas.openxmlformats.org/drawingml/2006/wordprocessingDrawing" xmlns:w10="urn:schemas-microsoft-com:office:word" xmlns:w="http://schemas.openxmlformats.org/wordprocessingml/2006/main" xmlns:w14="http://schemas.microsoft.com/office/word/2010/wordml" xmlns:w15="http://schemas.microsoft.com/office/word/2012/wordml" xmlns:w16cex="http://schemas.microsoft.com/office/word/2018/wordml/cex" xmlns:w16cid="http://schemas.microsoft.com/office/word/2016/wordml/cid" xmlns:w16="http://schemas.microsoft.com/office/word/2018/wordml" xmlns:w16se="http://schemas.microsoft.com/office/word/2015/wordml/symex" xmlns:wpg="http://schemas.microsoft.com/office/word/2010/wordprocessingGroup" xmlns:wpi="http://schemas.microsoft.com/office/word/2010/wordprocessingInk" xmlns:wne="http://schemas.microsoft.com/office/word/2006/wordml" xmlns:wps="http://schemas.microsoft.com/office/word/2010/wordprocessingShape" mc:Ignorable="w14 w15 w16se w16cid w16 w16cex wp14">
+<w:document xmlns:o="urn:schemas-microsoft-com:office:office" xmlns:r="http://schemas.openxmlformats.org/officeDocument/2006/relationships" xmlns:v="urn:schemas-microsoft-com:vml" xmlns:w="http://schemas.openxmlformats.org/wordprocessingml/2006/main" xmlns:w10="urn:schemas-microsoft-com:office:word" xmlns:wp="http://schemas.openxmlformats.org/drawingml/2006/wordprocessingDrawing" xmlns:wps="http://schemas.microsoft.com/office/word/2010/wordprocessingShape" xmlns:wpg="http://schemas.microsoft.com/office/word/2010/wordprocessingGroup" xmlns:mc="http://schemas.openxmlformats.org/markup-compatibility/2006" xmlns:wp14="http://schemas.microsoft.com/office/word/2010/wordprocessingDrawing" xmlns:w14="http://schemas.microsoft.com/office/word/2010/wordml" mc:Ignorable="w14 wp14">
   <w:body>
     <w:p>
       <w:pPr>
+        <w:pStyle w:val="Normal"/>
         <w:rPr>
           <w:rFonts w:ascii="Arial Black" w:hAnsi="Arial Black"/>
           <w:sz w:val="32"/>
@@ -21,19 +22,27 @@
     </w:p>
     <w:p>
       <w:pPr>
+        <w:pStyle w:val="Normal"/>
         <w:rPr>
           <w:rFonts w:ascii="Arial Black" w:hAnsi="Arial Black"/>
           <w:sz w:val="32"/>
           <w:szCs w:val="32"/>
         </w:rPr>
       </w:pPr>
+      <w:r>
+        <w:rPr>
+          <w:rFonts w:ascii="Arial Black" w:hAnsi="Arial Black"/>
+          <w:sz w:val="32"/>
+          <w:szCs w:val="32"/>
+        </w:rPr>
+      </w:r>
     </w:p>
     <w:p>
       <w:pPr>
         <w:pStyle w:val="ListParagraph"/>
         <w:numPr>
           <w:ilvl w:val="0"/>
-          <w:numId w:val="2"/>
+          <w:numId w:val="1"/>
         </w:numPr>
         <w:rPr>
           <w:rFonts w:ascii="Arial" w:hAnsi="Arial" w:cs="Arial"/>
@@ -43,7 +52,7 @@
       </w:pPr>
       <w:r>
         <w:rPr>
-          <w:rFonts w:ascii="Arial" w:hAnsi="Arial" w:cs="Arial"/>
+          <w:rFonts w:cs="Arial" w:ascii="Arial" w:hAnsi="Arial"/>
           <w:b/>
           <w:bCs/>
           <w:color w:val="00B050"/>
@@ -54,7 +63,7 @@
       </w:r>
       <w:r>
         <w:rPr>
-          <w:rFonts w:ascii="Arial" w:hAnsi="Arial" w:cs="Arial"/>
+          <w:rFonts w:cs="Arial" w:ascii="Arial" w:hAnsi="Arial"/>
           <w:b/>
           <w:bCs/>
           <w:sz w:val="32"/>
@@ -74,44 +83,36 @@
       </w:pPr>
       <w:r>
         <w:rPr>
-          <w:rFonts w:ascii="Arial" w:hAnsi="Arial" w:cs="Arial"/>
-          <w:sz w:val="32"/>
-          <w:szCs w:val="32"/>
-        </w:rPr>
-        <w:t>Yes, OrangeOS is now called OrangeShell as OrangeShell is more fitting – it is more of a shell rather than a full OS.</w:t>
-      </w:r>
-      <w:r>
-        <w:rPr>
-          <w:rFonts w:ascii="Arial" w:hAnsi="Arial" w:cs="Arial"/>
-          <w:sz w:val="32"/>
-          <w:szCs w:val="32"/>
-        </w:rPr>
-        <w:t xml:space="preserve"> I have gone through and tried to change as MANY OrangeOS references as I can but I cannot guarantee you that every reference is gone, if some references exist, they should be eliminated </w:t>
-      </w:r>
-      <w:r>
-        <w:rPr>
-          <w:rFonts w:ascii="Arial" w:hAnsi="Arial" w:cs="Arial"/>
-          <w:sz w:val="32"/>
-          <w:szCs w:val="32"/>
-        </w:rPr>
-        <w:t>in the next release of OrangeShell.</w:t>
-      </w:r>
-    </w:p>
-    <w:p>
-      <w:pPr>
-        <w:rPr>
-          <w:rFonts w:ascii="Arial" w:hAnsi="Arial" w:cs="Arial"/>
-          <w:sz w:val="32"/>
-          <w:szCs w:val="32"/>
-        </w:rPr>
-      </w:pPr>
+          <w:rFonts w:cs="Arial" w:ascii="Arial" w:hAnsi="Arial"/>
+          <w:sz w:val="32"/>
+          <w:szCs w:val="32"/>
+        </w:rPr>
+        <w:t>Yes, OrangeOS is now called OrangeShell as OrangeShell is more fitting – it is more of a shell rather than a full OS. I have gone through and tried to change as MANY OrangeOS references as I can but I cannot guarantee you that every reference is gone, if some references exist, they should be eliminated in the next release of OrangeShell.</w:t>
+      </w:r>
+    </w:p>
+    <w:p>
+      <w:pPr>
+        <w:pStyle w:val="Normal"/>
+        <w:rPr>
+          <w:rFonts w:ascii="Arial" w:hAnsi="Arial" w:cs="Arial"/>
+          <w:sz w:val="32"/>
+          <w:szCs w:val="32"/>
+        </w:rPr>
+      </w:pPr>
+      <w:r>
+        <w:rPr>
+          <w:rFonts w:cs="Arial" w:ascii="Arial" w:hAnsi="Arial"/>
+          <w:sz w:val="32"/>
+          <w:szCs w:val="32"/>
+        </w:rPr>
+      </w:r>
     </w:p>
     <w:p>
       <w:pPr>
         <w:pStyle w:val="ListParagraph"/>
         <w:numPr>
           <w:ilvl w:val="0"/>
-          <w:numId w:val="2"/>
+          <w:numId w:val="1"/>
         </w:numPr>
         <w:rPr>
           <w:rFonts w:ascii="Arial" w:hAnsi="Arial" w:cs="Arial"/>
@@ -121,7 +122,7 @@
       </w:pPr>
       <w:r>
         <w:rPr>
-          <w:rFonts w:ascii="Arial" w:hAnsi="Arial" w:cs="Arial"/>
+          <w:rFonts w:cs="Arial" w:ascii="Arial" w:hAnsi="Arial"/>
           <w:b/>
           <w:bCs/>
           <w:color w:val="00B050"/>
@@ -132,7 +133,7 @@
       </w:r>
       <w:r>
         <w:rPr>
-          <w:rFonts w:ascii="Arial" w:hAnsi="Arial" w:cs="Arial"/>
+          <w:rFonts w:cs="Arial" w:ascii="Arial" w:hAnsi="Arial"/>
           <w:b/>
           <w:bCs/>
           <w:sz w:val="32"/>
@@ -152,7 +153,7 @@
       </w:pPr>
       <w:r>
         <w:rPr>
-          <w:rFonts w:ascii="Arial" w:hAnsi="Arial" w:cs="Arial"/>
+          <w:rFonts w:cs="Arial" w:ascii="Arial" w:hAnsi="Arial"/>
           <w:sz w:val="32"/>
           <w:szCs w:val="32"/>
         </w:rPr>
@@ -160,7 +161,7 @@
       </w:r>
       <w:r>
         <w:rPr>
-          <w:rFonts w:ascii="Arial" w:hAnsi="Arial" w:cs="Arial"/>
+          <w:rFonts w:cs="Arial" w:ascii="Arial" w:hAnsi="Arial"/>
           <w:i/>
           <w:iCs/>
           <w:sz w:val="32"/>
@@ -170,7 +171,7 @@
       </w:r>
       <w:r>
         <w:rPr>
-          <w:rFonts w:ascii="Arial" w:hAnsi="Arial" w:cs="Arial"/>
+          <w:rFonts w:cs="Arial" w:ascii="Arial" w:hAnsi="Arial"/>
           <w:sz w:val="32"/>
           <w:szCs w:val="32"/>
         </w:rPr>
@@ -179,19 +180,27 @@
     </w:p>
     <w:p>
       <w:pPr>
-        <w:rPr>
-          <w:rFonts w:ascii="Arial" w:hAnsi="Arial" w:cs="Arial"/>
-          <w:sz w:val="32"/>
-          <w:szCs w:val="32"/>
-        </w:rPr>
-      </w:pPr>
+        <w:pStyle w:val="Normal"/>
+        <w:rPr>
+          <w:rFonts w:ascii="Arial" w:hAnsi="Arial" w:cs="Arial"/>
+          <w:sz w:val="32"/>
+          <w:szCs w:val="32"/>
+        </w:rPr>
+      </w:pPr>
+      <w:r>
+        <w:rPr>
+          <w:rFonts w:cs="Arial" w:ascii="Arial" w:hAnsi="Arial"/>
+          <w:sz w:val="32"/>
+          <w:szCs w:val="32"/>
+        </w:rPr>
+      </w:r>
     </w:p>
     <w:p>
       <w:pPr>
         <w:pStyle w:val="ListParagraph"/>
         <w:numPr>
           <w:ilvl w:val="0"/>
-          <w:numId w:val="2"/>
+          <w:numId w:val="1"/>
         </w:numPr>
         <w:rPr>
           <w:rFonts w:ascii="Arial" w:hAnsi="Arial" w:cs="Arial"/>
@@ -201,7 +210,7 @@
       </w:pPr>
       <w:r>
         <w:rPr>
-          <w:rFonts w:ascii="Arial" w:hAnsi="Arial" w:cs="Arial"/>
+          <w:rFonts w:cs="Arial" w:ascii="Arial" w:hAnsi="Arial"/>
           <w:b/>
           <w:bCs/>
           <w:color w:val="00B050"/>
@@ -212,7 +221,7 @@
       </w:r>
       <w:r>
         <w:rPr>
-          <w:rFonts w:ascii="Arial" w:hAnsi="Arial" w:cs="Arial"/>
+          <w:rFonts w:cs="Arial" w:ascii="Arial" w:hAnsi="Arial"/>
           <w:b/>
           <w:bCs/>
           <w:sz w:val="32"/>
@@ -232,7 +241,7 @@
       </w:pPr>
       <w:r>
         <w:rPr>
-          <w:rFonts w:ascii="Arial" w:hAnsi="Arial" w:cs="Arial"/>
+          <w:rFonts w:cs="Arial" w:ascii="Arial" w:hAnsi="Arial"/>
           <w:sz w:val="32"/>
           <w:szCs w:val="32"/>
         </w:rPr>
@@ -240,7 +249,7 @@
       </w:r>
       <w:r>
         <w:rPr>
-          <w:rFonts w:ascii="Arial" w:hAnsi="Arial" w:cs="Arial"/>
+          <w:rFonts w:cs="Arial" w:ascii="Arial" w:hAnsi="Arial"/>
           <w:i/>
           <w:iCs/>
           <w:sz w:val="32"/>
@@ -250,7 +259,7 @@
       </w:r>
       <w:r>
         <w:rPr>
-          <w:rFonts w:ascii="Arial" w:hAnsi="Arial" w:cs="Arial"/>
+          <w:rFonts w:cs="Arial" w:ascii="Arial" w:hAnsi="Arial"/>
           <w:sz w:val="32"/>
           <w:szCs w:val="32"/>
         </w:rPr>
@@ -259,16 +268,17 @@
     </w:p>
     <w:p>
       <w:pPr>
-        <w:ind w:left="720"/>
-        <w:rPr>
-          <w:rFonts w:ascii="Arial" w:hAnsi="Arial" w:cs="Arial"/>
-          <w:sz w:val="32"/>
-          <w:szCs w:val="32"/>
-        </w:rPr>
-      </w:pPr>
-      <w:r>
-        <w:rPr>
-          <w:rFonts w:ascii="Arial" w:hAnsi="Arial" w:cs="Arial"/>
+        <w:pStyle w:val="Normal"/>
+        <w:ind w:left="720" w:hanging="0"/>
+        <w:rPr>
+          <w:rFonts w:ascii="Arial" w:hAnsi="Arial" w:cs="Arial"/>
+          <w:sz w:val="32"/>
+          <w:szCs w:val="32"/>
+        </w:rPr>
+      </w:pPr>
+      <w:r>
+        <w:rPr>
+          <w:rFonts w:cs="Arial" w:ascii="Arial" w:hAnsi="Arial"/>
           <w:b/>
           <w:bCs/>
           <w:sz w:val="32"/>
@@ -278,49 +288,26 @@
       </w:r>
       <w:r>
         <w:rPr>
-          <w:rFonts w:ascii="Arial" w:hAnsi="Arial" w:cs="Arial"/>
-          <w:sz w:val="32"/>
-          <w:szCs w:val="32"/>
-        </w:rPr>
-        <w:t>If the server was down for maintenance, the user could not get help information</w:t>
-      </w:r>
-      <w:r>
-        <w:rPr>
-          <w:rFonts w:ascii="Arial" w:hAnsi="Arial" w:cs="Arial"/>
-          <w:sz w:val="32"/>
-          <w:szCs w:val="32"/>
-        </w:rPr>
-        <w:t>, this is bad so now they can because the help document is stored locally</w:t>
-      </w:r>
-      <w:r>
-        <w:rPr>
-          <w:rFonts w:ascii="Arial" w:hAnsi="Arial" w:cs="Arial"/>
-          <w:sz w:val="32"/>
-          <w:szCs w:val="32"/>
-        </w:rPr>
-        <w:t xml:space="preserve"> and don’t have to depend on the server</w:t>
-      </w:r>
-      <w:r>
-        <w:rPr>
-          <w:rFonts w:ascii="Arial" w:hAnsi="Arial" w:cs="Arial"/>
-          <w:sz w:val="32"/>
-          <w:szCs w:val="32"/>
-        </w:rPr>
-        <w:t>.</w:t>
-      </w:r>
-    </w:p>
-    <w:p>
-      <w:pPr>
-        <w:ind w:left="720"/>
-        <w:rPr>
-          <w:rFonts w:ascii="Arial" w:hAnsi="Arial" w:cs="Arial"/>
-          <w:sz w:val="32"/>
-          <w:szCs w:val="32"/>
-        </w:rPr>
-      </w:pPr>
-      <w:r>
-        <w:rPr>
-          <w:rFonts w:ascii="Arial" w:hAnsi="Arial" w:cs="Arial"/>
+          <w:rFonts w:cs="Arial" w:ascii="Arial" w:hAnsi="Arial"/>
+          <w:sz w:val="32"/>
+          <w:szCs w:val="32"/>
+        </w:rPr>
+        <w:t>If the server was down for maintenance, the user could not get help information, this is bad so now they can because the help document is stored locally and don’t have to depend on the server.</w:t>
+      </w:r>
+    </w:p>
+    <w:p>
+      <w:pPr>
+        <w:pStyle w:val="Normal"/>
+        <w:ind w:left="720" w:hanging="0"/>
+        <w:rPr>
+          <w:rFonts w:ascii="Arial" w:hAnsi="Arial" w:cs="Arial"/>
+          <w:sz w:val="32"/>
+          <w:szCs w:val="32"/>
+        </w:rPr>
+      </w:pPr>
+      <w:r>
+        <w:rPr>
+          <w:rFonts w:cs="Arial" w:ascii="Arial" w:hAnsi="Arial"/>
           <w:b/>
           <w:bCs/>
           <w:sz w:val="32"/>
@@ -330,44 +317,36 @@
       </w:r>
       <w:r>
         <w:rPr>
-          <w:rFonts w:ascii="Arial" w:hAnsi="Arial" w:cs="Arial"/>
-          <w:sz w:val="32"/>
-          <w:szCs w:val="32"/>
-        </w:rPr>
-        <w:t xml:space="preserve">It is easier for extra software for OrangeOS to place their help files locally on a computer rather than contact us to publish their help files on the </w:t>
-      </w:r>
-      <w:r>
-        <w:rPr>
-          <w:rFonts w:ascii="Arial" w:hAnsi="Arial" w:cs="Arial"/>
-          <w:sz w:val="32"/>
-          <w:szCs w:val="32"/>
-        </w:rPr>
-        <w:t>server</w:t>
-      </w:r>
-      <w:r>
-        <w:rPr>
-          <w:rFonts w:ascii="Arial" w:hAnsi="Arial" w:cs="Arial"/>
-          <w:sz w:val="32"/>
-          <w:szCs w:val="32"/>
-        </w:rPr>
-        <w:t>.</w:t>
-      </w:r>
-    </w:p>
-    <w:p>
-      <w:pPr>
-        <w:rPr>
-          <w:rFonts w:ascii="Arial" w:hAnsi="Arial" w:cs="Arial"/>
-          <w:sz w:val="32"/>
-          <w:szCs w:val="32"/>
-        </w:rPr>
-      </w:pPr>
+          <w:rFonts w:cs="Arial" w:ascii="Arial" w:hAnsi="Arial"/>
+          <w:sz w:val="32"/>
+          <w:szCs w:val="32"/>
+        </w:rPr>
+        <w:t>It is easier for extra software for OrangeOS to place their help files locally on a computer rather than contact us to publish their help files on the server.</w:t>
+      </w:r>
+    </w:p>
+    <w:p>
+      <w:pPr>
+        <w:pStyle w:val="Normal"/>
+        <w:rPr>
+          <w:rFonts w:ascii="Arial" w:hAnsi="Arial" w:cs="Arial"/>
+          <w:sz w:val="32"/>
+          <w:szCs w:val="32"/>
+        </w:rPr>
+      </w:pPr>
+      <w:r>
+        <w:rPr>
+          <w:rFonts w:cs="Arial" w:ascii="Arial" w:hAnsi="Arial"/>
+          <w:sz w:val="32"/>
+          <w:szCs w:val="32"/>
+        </w:rPr>
+      </w:r>
     </w:p>
     <w:p>
       <w:pPr>
         <w:pStyle w:val="ListParagraph"/>
         <w:numPr>
           <w:ilvl w:val="0"/>
-          <w:numId w:val="2"/>
+          <w:numId w:val="1"/>
         </w:numPr>
         <w:rPr>
           <w:rFonts w:ascii="Arial" w:hAnsi="Arial" w:cs="Arial"/>
@@ -377,7 +356,7 @@
       </w:pPr>
       <w:r>
         <w:rPr>
-          <w:rFonts w:ascii="Arial" w:hAnsi="Arial" w:cs="Arial"/>
+          <w:rFonts w:cs="Arial" w:ascii="Arial" w:hAnsi="Arial"/>
           <w:b/>
           <w:bCs/>
           <w:color w:val="00B050"/>
@@ -388,7 +367,7 @@
       </w:r>
       <w:r>
         <w:rPr>
-          <w:rFonts w:ascii="Arial" w:hAnsi="Arial" w:cs="Arial"/>
+          <w:rFonts w:cs="Arial" w:ascii="Arial" w:hAnsi="Arial"/>
           <w:b/>
           <w:bCs/>
           <w:sz w:val="32"/>
@@ -408,7 +387,7 @@
       </w:pPr>
       <w:r>
         <w:rPr>
-          <w:rFonts w:ascii="Arial" w:hAnsi="Arial" w:cs="Arial"/>
+          <w:rFonts w:cs="Arial" w:ascii="Arial" w:hAnsi="Arial"/>
           <w:i/>
           <w:iCs/>
           <w:sz w:val="32"/>
@@ -418,23 +397,15 @@
       </w:r>
       <w:r>
         <w:rPr>
-          <w:rFonts w:ascii="Arial" w:hAnsi="Arial" w:cs="Arial"/>
-          <w:sz w:val="32"/>
-          <w:szCs w:val="32"/>
-        </w:rPr>
-        <w:t xml:space="preserve"> or Print to file is a command</w:t>
-      </w:r>
-      <w:r>
-        <w:rPr>
-          <w:rFonts w:ascii="Arial" w:hAnsi="Arial" w:cs="Arial"/>
-          <w:sz w:val="32"/>
-          <w:szCs w:val="32"/>
-        </w:rPr>
-        <w:t xml:space="preserve"> where you can print the specified text directly to a file, aka redirect the output of the </w:t>
-      </w:r>
-      <w:r>
-        <w:rPr>
-          <w:rFonts w:ascii="Arial" w:hAnsi="Arial" w:cs="Arial"/>
+          <w:rFonts w:cs="Arial" w:ascii="Arial" w:hAnsi="Arial"/>
+          <w:sz w:val="32"/>
+          <w:szCs w:val="32"/>
+        </w:rPr>
+        <w:t xml:space="preserve"> or Print to file is a command where you can print the specified text directly to a file, aka redirect the output of the </w:t>
+      </w:r>
+      <w:r>
+        <w:rPr>
+          <w:rFonts w:cs="Arial" w:ascii="Arial" w:hAnsi="Arial"/>
           <w:i/>
           <w:iCs/>
           <w:sz w:val="32"/>
@@ -444,7 +415,7 @@
       </w:r>
       <w:r>
         <w:rPr>
-          <w:rFonts w:ascii="Arial" w:hAnsi="Arial" w:cs="Arial"/>
+          <w:rFonts w:cs="Arial" w:ascii="Arial" w:hAnsi="Arial"/>
           <w:sz w:val="32"/>
           <w:szCs w:val="32"/>
         </w:rPr>
@@ -453,19 +424,27 @@
     </w:p>
     <w:p>
       <w:pPr>
-        <w:rPr>
-          <w:rFonts w:ascii="Arial" w:hAnsi="Arial" w:cs="Arial"/>
-          <w:sz w:val="32"/>
-          <w:szCs w:val="32"/>
-        </w:rPr>
-      </w:pPr>
+        <w:pStyle w:val="Normal"/>
+        <w:rPr>
+          <w:rFonts w:ascii="Arial" w:hAnsi="Arial" w:cs="Arial"/>
+          <w:sz w:val="32"/>
+          <w:szCs w:val="32"/>
+        </w:rPr>
+      </w:pPr>
+      <w:r>
+        <w:rPr>
+          <w:rFonts w:cs="Arial" w:ascii="Arial" w:hAnsi="Arial"/>
+          <w:sz w:val="32"/>
+          <w:szCs w:val="32"/>
+        </w:rPr>
+      </w:r>
     </w:p>
     <w:p>
       <w:pPr>
         <w:pStyle w:val="ListParagraph"/>
         <w:numPr>
           <w:ilvl w:val="0"/>
-          <w:numId w:val="2"/>
+          <w:numId w:val="1"/>
         </w:numPr>
         <w:rPr>
           <w:rFonts w:ascii="Arial" w:hAnsi="Arial" w:cs="Arial"/>
@@ -475,7 +454,7 @@
       </w:pPr>
       <w:r>
         <w:rPr>
-          <w:rFonts w:ascii="Arial" w:hAnsi="Arial" w:cs="Arial"/>
+          <w:rFonts w:cs="Arial" w:ascii="Arial" w:hAnsi="Arial"/>
           <w:b/>
           <w:bCs/>
           <w:color w:val="00B050"/>
@@ -486,7 +465,7 @@
       </w:r>
       <w:r>
         <w:rPr>
-          <w:rFonts w:ascii="Arial" w:hAnsi="Arial" w:cs="Arial"/>
+          <w:rFonts w:cs="Arial" w:ascii="Arial" w:hAnsi="Arial"/>
           <w:b/>
           <w:bCs/>
           <w:sz w:val="32"/>
@@ -506,7 +485,7 @@
       </w:pPr>
       <w:r>
         <w:rPr>
-          <w:rFonts w:ascii="Arial" w:hAnsi="Arial" w:cs="Arial"/>
+          <w:rFonts w:cs="Arial" w:ascii="Arial" w:hAnsi="Arial"/>
           <w:sz w:val="32"/>
           <w:szCs w:val="32"/>
         </w:rPr>
@@ -514,7 +493,7 @@
       </w:r>
       <w:r>
         <w:rPr>
-          <w:rFonts w:ascii="Arial" w:hAnsi="Arial" w:cs="Arial"/>
+          <w:rFonts w:cs="Arial" w:ascii="Arial" w:hAnsi="Arial"/>
           <w:i/>
           <w:iCs/>
           <w:sz w:val="32"/>
@@ -524,7 +503,7 @@
       </w:r>
       <w:r>
         <w:rPr>
-          <w:rFonts w:ascii="Arial" w:hAnsi="Arial" w:cs="Arial"/>
+          <w:rFonts w:cs="Arial" w:ascii="Arial" w:hAnsi="Arial"/>
           <w:sz w:val="32"/>
           <w:szCs w:val="32"/>
         </w:rPr>
@@ -533,19 +512,27 @@
     </w:p>
     <w:p>
       <w:pPr>
-        <w:rPr>
-          <w:rFonts w:ascii="Arial" w:hAnsi="Arial" w:cs="Arial"/>
-          <w:sz w:val="32"/>
-          <w:szCs w:val="32"/>
-        </w:rPr>
-      </w:pPr>
+        <w:pStyle w:val="Normal"/>
+        <w:rPr>
+          <w:rFonts w:ascii="Arial" w:hAnsi="Arial" w:cs="Arial"/>
+          <w:sz w:val="32"/>
+          <w:szCs w:val="32"/>
+        </w:rPr>
+      </w:pPr>
+      <w:r>
+        <w:rPr>
+          <w:rFonts w:cs="Arial" w:ascii="Arial" w:hAnsi="Arial"/>
+          <w:sz w:val="32"/>
+          <w:szCs w:val="32"/>
+        </w:rPr>
+      </w:r>
     </w:p>
     <w:p>
       <w:pPr>
         <w:pStyle w:val="ListParagraph"/>
         <w:numPr>
           <w:ilvl w:val="0"/>
-          <w:numId w:val="2"/>
+          <w:numId w:val="1"/>
         </w:numPr>
         <w:rPr>
           <w:rFonts w:ascii="Arial" w:hAnsi="Arial" w:cs="Arial"/>
@@ -555,19 +542,18 @@
       </w:pPr>
       <w:r>
         <w:rPr>
-          <w:rFonts w:ascii="Arial" w:hAnsi="Arial" w:cs="Arial"/>
+          <w:rFonts w:cs="Arial" w:ascii="Arial" w:hAnsi="Arial"/>
           <w:b/>
           <w:bCs/>
           <w:color w:val="00B050"/>
           <w:sz w:val="32"/>
           <w:szCs w:val="32"/>
         </w:rPr>
-        <w:lastRenderedPageBreak/>
         <w:t xml:space="preserve">UPDATE: </w:t>
       </w:r>
       <w:r>
         <w:rPr>
-          <w:rFonts w:ascii="Arial" w:hAnsi="Arial" w:cs="Arial"/>
+          <w:rFonts w:cs="Arial" w:ascii="Arial" w:hAnsi="Arial"/>
           <w:b/>
           <w:bCs/>
           <w:sz w:val="32"/>
@@ -587,7 +573,7 @@
       </w:pPr>
       <w:r>
         <w:rPr>
-          <w:rFonts w:ascii="Arial" w:hAnsi="Arial" w:cs="Arial"/>
+          <w:rFonts w:cs="Arial" w:ascii="Arial" w:hAnsi="Arial"/>
           <w:sz w:val="32"/>
           <w:szCs w:val="32"/>
         </w:rPr>
@@ -596,19 +582,27 @@
     </w:p>
     <w:p>
       <w:pPr>
-        <w:rPr>
-          <w:rFonts w:ascii="Arial" w:hAnsi="Arial" w:cs="Arial"/>
-          <w:sz w:val="32"/>
-          <w:szCs w:val="32"/>
-        </w:rPr>
-      </w:pPr>
+        <w:pStyle w:val="Normal"/>
+        <w:rPr>
+          <w:rFonts w:ascii="Arial" w:hAnsi="Arial" w:cs="Arial"/>
+          <w:sz w:val="32"/>
+          <w:szCs w:val="32"/>
+        </w:rPr>
+      </w:pPr>
+      <w:r>
+        <w:rPr>
+          <w:rFonts w:cs="Arial" w:ascii="Arial" w:hAnsi="Arial"/>
+          <w:sz w:val="32"/>
+          <w:szCs w:val="32"/>
+        </w:rPr>
+      </w:r>
     </w:p>
     <w:p>
       <w:pPr>
         <w:pStyle w:val="ListParagraph"/>
         <w:numPr>
           <w:ilvl w:val="0"/>
-          <w:numId w:val="2"/>
+          <w:numId w:val="1"/>
         </w:numPr>
         <w:rPr>
           <w:rFonts w:ascii="Arial" w:hAnsi="Arial" w:cs="Arial"/>
@@ -618,40 +612,18 @@
       </w:pPr>
       <w:r>
         <w:rPr>
-          <w:rFonts w:ascii="Arial" w:hAnsi="Arial" w:cs="Arial"/>
+          <w:rFonts w:cs="Arial" w:ascii="Arial" w:hAnsi="Arial"/>
           <w:b/>
           <w:bCs/>
           <w:color w:val="00B050"/>
           <w:sz w:val="32"/>
           <w:szCs w:val="32"/>
         </w:rPr>
-        <w:t>BUG</w:t>
-      </w:r>
-      <w:r>
-        <w:rPr>
-          <w:rFonts w:ascii="Arial" w:hAnsi="Arial" w:cs="Arial"/>
-          <w:b/>
-          <w:bCs/>
-          <w:color w:val="00B050"/>
-          <w:sz w:val="32"/>
-          <w:szCs w:val="32"/>
-        </w:rPr>
-        <w:t xml:space="preserve"> </w:t>
-      </w:r>
-      <w:r>
-        <w:rPr>
-          <w:rFonts w:ascii="Arial" w:hAnsi="Arial" w:cs="Arial"/>
-          <w:b/>
-          <w:bCs/>
-          <w:color w:val="00B050"/>
-          <w:sz w:val="32"/>
-          <w:szCs w:val="32"/>
-        </w:rPr>
-        <w:t xml:space="preserve">FIX: </w:t>
-      </w:r>
-      <w:r>
-        <w:rPr>
-          <w:rFonts w:ascii="Arial" w:hAnsi="Arial" w:cs="Arial"/>
+        <w:t xml:space="preserve">BUG FIX: </w:t>
+      </w:r>
+      <w:r>
+        <w:rPr>
+          <w:rFonts w:cs="Arial" w:ascii="Arial" w:hAnsi="Arial"/>
           <w:b/>
           <w:bCs/>
           <w:sz w:val="32"/>
@@ -662,16 +634,17 @@
     </w:p>
     <w:p>
       <w:pPr>
-        <w:ind w:left="720"/>
-        <w:rPr>
-          <w:rFonts w:ascii="Arial" w:hAnsi="Arial" w:cs="Arial"/>
-          <w:sz w:val="32"/>
-          <w:szCs w:val="32"/>
-        </w:rPr>
-      </w:pPr>
-      <w:r>
-        <w:rPr>
-          <w:rFonts w:ascii="Arial" w:hAnsi="Arial" w:cs="Arial"/>
+        <w:pStyle w:val="Normal"/>
+        <w:ind w:left="720" w:hanging="0"/>
+        <w:rPr>
+          <w:rFonts w:ascii="Arial" w:hAnsi="Arial" w:cs="Arial"/>
+          <w:sz w:val="32"/>
+          <w:szCs w:val="32"/>
+        </w:rPr>
+      </w:pPr>
+      <w:r>
+        <w:rPr>
+          <w:rFonts w:cs="Arial" w:ascii="Arial" w:hAnsi="Arial"/>
           <w:sz w:val="32"/>
           <w:szCs w:val="32"/>
         </w:rPr>
@@ -679,7 +652,7 @@
       </w:r>
       <w:r>
         <w:rPr>
-          <w:rFonts w:ascii="Arial" w:hAnsi="Arial" w:cs="Arial"/>
+          <w:rFonts w:cs="Arial" w:ascii="Arial" w:hAnsi="Arial"/>
           <w:i/>
           <w:iCs/>
           <w:sz w:val="32"/>
@@ -689,7 +662,7 @@
       </w:r>
       <w:r>
         <w:rPr>
-          <w:rFonts w:ascii="Arial" w:hAnsi="Arial" w:cs="Arial"/>
+          <w:rFonts w:cs="Arial" w:ascii="Arial" w:hAnsi="Arial"/>
           <w:sz w:val="32"/>
           <w:szCs w:val="32"/>
         </w:rPr>
@@ -698,19 +671,27 @@
     </w:p>
     <w:p>
       <w:pPr>
-        <w:rPr>
-          <w:rFonts w:ascii="Arial" w:hAnsi="Arial" w:cs="Arial"/>
-          <w:sz w:val="32"/>
-          <w:szCs w:val="32"/>
-        </w:rPr>
-      </w:pPr>
+        <w:pStyle w:val="Normal"/>
+        <w:rPr>
+          <w:rFonts w:ascii="Arial" w:hAnsi="Arial" w:cs="Arial"/>
+          <w:sz w:val="32"/>
+          <w:szCs w:val="32"/>
+        </w:rPr>
+      </w:pPr>
+      <w:r>
+        <w:rPr>
+          <w:rFonts w:cs="Arial" w:ascii="Arial" w:hAnsi="Arial"/>
+          <w:sz w:val="32"/>
+          <w:szCs w:val="32"/>
+        </w:rPr>
+      </w:r>
     </w:p>
     <w:p>
       <w:pPr>
         <w:pStyle w:val="ListParagraph"/>
         <w:numPr>
           <w:ilvl w:val="0"/>
-          <w:numId w:val="2"/>
+          <w:numId w:val="1"/>
         </w:numPr>
         <w:rPr>
           <w:rFonts w:ascii="Arial" w:hAnsi="Arial" w:cs="Arial"/>
@@ -720,7 +701,7 @@
       </w:pPr>
       <w:r>
         <w:rPr>
-          <w:rFonts w:ascii="Arial" w:hAnsi="Arial" w:cs="Arial"/>
+          <w:rFonts w:cs="Arial" w:ascii="Arial" w:hAnsi="Arial"/>
           <w:b/>
           <w:bCs/>
           <w:color w:val="00B050"/>
@@ -731,7 +712,7 @@
       </w:r>
       <w:r>
         <w:rPr>
-          <w:rFonts w:ascii="Arial" w:hAnsi="Arial" w:cs="Arial"/>
+          <w:rFonts w:cs="Arial" w:ascii="Arial" w:hAnsi="Arial"/>
           <w:b/>
           <w:bCs/>
           <w:sz w:val="32"/>
@@ -751,7 +732,7 @@
       </w:pPr>
       <w:r>
         <w:rPr>
-          <w:rFonts w:ascii="Arial" w:hAnsi="Arial" w:cs="Arial"/>
+          <w:rFonts w:cs="Arial" w:ascii="Arial" w:hAnsi="Arial"/>
           <w:sz w:val="32"/>
           <w:szCs w:val="32"/>
         </w:rPr>
@@ -759,7 +740,7 @@
       </w:r>
       <w:r>
         <w:rPr>
-          <w:rFonts w:ascii="Arial" w:hAnsi="Arial" w:cs="Arial"/>
+          <w:rFonts w:cs="Arial" w:ascii="Arial" w:hAnsi="Arial"/>
           <w:i/>
           <w:iCs/>
           <w:sz w:val="32"/>
@@ -769,7 +750,7 @@
       </w:r>
       <w:r>
         <w:rPr>
-          <w:rFonts w:ascii="Arial" w:hAnsi="Arial" w:cs="Arial"/>
+          <w:rFonts w:cs="Arial" w:ascii="Arial" w:hAnsi="Arial"/>
           <w:sz w:val="32"/>
           <w:szCs w:val="32"/>
         </w:rPr>
@@ -778,19 +759,27 @@
     </w:p>
     <w:p>
       <w:pPr>
-        <w:rPr>
-          <w:rFonts w:ascii="Arial" w:hAnsi="Arial" w:cs="Arial"/>
-          <w:sz w:val="32"/>
-          <w:szCs w:val="32"/>
-        </w:rPr>
-      </w:pPr>
+        <w:pStyle w:val="Normal"/>
+        <w:rPr>
+          <w:rFonts w:ascii="Arial" w:hAnsi="Arial" w:cs="Arial"/>
+          <w:sz w:val="32"/>
+          <w:szCs w:val="32"/>
+        </w:rPr>
+      </w:pPr>
+      <w:r>
+        <w:rPr>
+          <w:rFonts w:cs="Arial" w:ascii="Arial" w:hAnsi="Arial"/>
+          <w:sz w:val="32"/>
+          <w:szCs w:val="32"/>
+        </w:rPr>
+      </w:r>
     </w:p>
     <w:p>
       <w:pPr>
         <w:pStyle w:val="ListParagraph"/>
         <w:numPr>
           <w:ilvl w:val="0"/>
-          <w:numId w:val="2"/>
+          <w:numId w:val="1"/>
         </w:numPr>
         <w:rPr>
           <w:rFonts w:ascii="Arial" w:hAnsi="Arial" w:cs="Arial"/>
@@ -800,29 +789,18 @@
       </w:pPr>
       <w:r>
         <w:rPr>
-          <w:rFonts w:ascii="Arial" w:hAnsi="Arial" w:cs="Arial"/>
+          <w:rFonts w:cs="Arial" w:ascii="Arial" w:hAnsi="Arial"/>
           <w:b/>
           <w:bCs/>
           <w:color w:val="00B050"/>
           <w:sz w:val="32"/>
           <w:szCs w:val="32"/>
         </w:rPr>
-        <w:t>UPDATE</w:t>
-      </w:r>
-      <w:r>
-        <w:rPr>
-          <w:rFonts w:ascii="Arial" w:hAnsi="Arial" w:cs="Arial"/>
-          <w:b/>
-          <w:bCs/>
-          <w:color w:val="00B050"/>
-          <w:sz w:val="32"/>
-          <w:szCs w:val="32"/>
-        </w:rPr>
-        <w:t xml:space="preserve">: </w:t>
-      </w:r>
-      <w:r>
-        <w:rPr>
-          <w:rFonts w:ascii="Arial" w:hAnsi="Arial" w:cs="Arial"/>
+        <w:t xml:space="preserve">UPDATE: </w:t>
+      </w:r>
+      <w:r>
+        <w:rPr>
+          <w:rFonts w:cs="Arial" w:ascii="Arial" w:hAnsi="Arial"/>
           <w:b/>
           <w:bCs/>
           <w:sz w:val="32"/>
@@ -833,16 +811,17 @@
     </w:p>
     <w:p>
       <w:pPr>
-        <w:ind w:left="720"/>
-        <w:rPr>
-          <w:rFonts w:ascii="Arial" w:hAnsi="Arial" w:cs="Arial"/>
-          <w:sz w:val="32"/>
-          <w:szCs w:val="32"/>
-        </w:rPr>
-      </w:pPr>
-      <w:r>
-        <w:rPr>
-          <w:rFonts w:ascii="Arial" w:hAnsi="Arial" w:cs="Arial"/>
+        <w:pStyle w:val="Normal"/>
+        <w:ind w:left="720" w:hanging="0"/>
+        <w:rPr>
+          <w:rFonts w:ascii="Arial" w:hAnsi="Arial" w:cs="Arial"/>
+          <w:sz w:val="32"/>
+          <w:szCs w:val="32"/>
+        </w:rPr>
+      </w:pPr>
+      <w:r>
+        <w:rPr>
+          <w:rFonts w:cs="Arial" w:ascii="Arial" w:hAnsi="Arial"/>
           <w:sz w:val="32"/>
           <w:szCs w:val="32"/>
         </w:rPr>
@@ -850,7 +829,7 @@
       </w:r>
       <w:r>
         <w:rPr>
-          <w:rFonts w:ascii="Arial" w:hAnsi="Arial" w:cs="Arial"/>
+          <w:rFonts w:cs="Arial" w:ascii="Arial" w:hAnsi="Arial"/>
           <w:i/>
           <w:iCs/>
           <w:sz w:val="32"/>
@@ -860,60 +839,36 @@
       </w:r>
       <w:r>
         <w:rPr>
-          <w:rFonts w:ascii="Arial" w:hAnsi="Arial" w:cs="Arial"/>
-          <w:sz w:val="32"/>
-          <w:szCs w:val="32"/>
-        </w:rPr>
-        <w:t>command is updated so it stops if the website returns a non-200 status code and will automatically save it in your home directory as what the file was called on the remote server, if a file exists, it will add a random series of digits at the end of the file which you can remove.</w:t>
-      </w:r>
-      <w:r>
-        <w:rPr>
-          <w:rFonts w:ascii="Arial" w:hAnsi="Arial" w:cs="Arial"/>
-          <w:sz w:val="32"/>
-          <w:szCs w:val="32"/>
-        </w:rPr>
-        <w:t xml:space="preserve"> If your home directory does not exist, it will save it in </w:t>
-      </w:r>
-      <w:r>
-        <w:rPr>
-          <w:rFonts w:ascii="Arial" w:hAnsi="Arial" w:cs="Arial"/>
-          <w:sz w:val="32"/>
-          <w:szCs w:val="32"/>
-        </w:rPr>
-        <w:t>the Orange</w:t>
-      </w:r>
-      <w:r>
-        <w:rPr>
-          <w:rFonts w:ascii="Arial" w:hAnsi="Arial" w:cs="Arial"/>
-          <w:sz w:val="32"/>
-          <w:szCs w:val="32"/>
-        </w:rPr>
-        <w:t>SH</w:t>
-      </w:r>
-      <w:r>
-        <w:rPr>
-          <w:rFonts w:ascii="Arial" w:hAnsi="Arial" w:cs="Arial"/>
-          <w:sz w:val="32"/>
-          <w:szCs w:val="32"/>
-        </w:rPr>
-        <w:t>_Cache folder in the System folder.</w:t>
-      </w:r>
-    </w:p>
-    <w:p>
-      <w:pPr>
-        <w:rPr>
-          <w:rFonts w:ascii="Arial" w:hAnsi="Arial" w:cs="Arial"/>
-          <w:sz w:val="32"/>
-          <w:szCs w:val="32"/>
-        </w:rPr>
-      </w:pPr>
+          <w:rFonts w:cs="Arial" w:ascii="Arial" w:hAnsi="Arial"/>
+          <w:sz w:val="32"/>
+          <w:szCs w:val="32"/>
+        </w:rPr>
+        <w:t>command is updated so it stops if the website returns a non-200 status code and will automatically save it in your home directory as what the file was called on the remote server, if a file exists, it will add a random series of digits at the end of the file which you can remove. If your home directory does not exist, it will save it in the OrangeSH_Cache folder in the System folder.</w:t>
+      </w:r>
+    </w:p>
+    <w:p>
+      <w:pPr>
+        <w:pStyle w:val="Normal"/>
+        <w:rPr>
+          <w:rFonts w:ascii="Arial" w:hAnsi="Arial" w:cs="Arial"/>
+          <w:sz w:val="32"/>
+          <w:szCs w:val="32"/>
+        </w:rPr>
+      </w:pPr>
+      <w:r>
+        <w:rPr>
+          <w:rFonts w:cs="Arial" w:ascii="Arial" w:hAnsi="Arial"/>
+          <w:sz w:val="32"/>
+          <w:szCs w:val="32"/>
+        </w:rPr>
+      </w:r>
     </w:p>
     <w:p>
       <w:pPr>
         <w:pStyle w:val="ListParagraph"/>
         <w:numPr>
           <w:ilvl w:val="0"/>
-          <w:numId w:val="2"/>
+          <w:numId w:val="1"/>
         </w:numPr>
         <w:rPr>
           <w:rFonts w:ascii="Arial" w:hAnsi="Arial" w:cs="Arial"/>
@@ -923,7 +878,7 @@
       </w:pPr>
       <w:r>
         <w:rPr>
-          <w:rFonts w:ascii="Arial" w:hAnsi="Arial" w:cs="Arial"/>
+          <w:rFonts w:cs="Arial" w:ascii="Arial" w:hAnsi="Arial"/>
           <w:b/>
           <w:bCs/>
           <w:color w:val="00B050"/>
@@ -934,7 +889,7 @@
       </w:r>
       <w:r>
         <w:rPr>
-          <w:rFonts w:ascii="Arial" w:hAnsi="Arial" w:cs="Arial"/>
+          <w:rFonts w:cs="Arial" w:ascii="Arial" w:hAnsi="Arial"/>
           <w:b/>
           <w:bCs/>
           <w:sz w:val="32"/>
@@ -954,7 +909,7 @@
       </w:pPr>
       <w:r>
         <w:rPr>
-          <w:rFonts w:ascii="Arial" w:hAnsi="Arial" w:cs="Arial"/>
+          <w:rFonts w:cs="Arial" w:ascii="Arial" w:hAnsi="Arial"/>
           <w:sz w:val="32"/>
           <w:szCs w:val="32"/>
         </w:rPr>
@@ -963,19 +918,27 @@
     </w:p>
     <w:p>
       <w:pPr>
-        <w:rPr>
-          <w:rFonts w:ascii="Arial" w:hAnsi="Arial" w:cs="Arial"/>
-          <w:sz w:val="32"/>
-          <w:szCs w:val="32"/>
-        </w:rPr>
-      </w:pPr>
+        <w:pStyle w:val="Normal"/>
+        <w:rPr>
+          <w:rFonts w:ascii="Arial" w:hAnsi="Arial" w:cs="Arial"/>
+          <w:sz w:val="32"/>
+          <w:szCs w:val="32"/>
+        </w:rPr>
+      </w:pPr>
+      <w:r>
+        <w:rPr>
+          <w:rFonts w:cs="Arial" w:ascii="Arial" w:hAnsi="Arial"/>
+          <w:sz w:val="32"/>
+          <w:szCs w:val="32"/>
+        </w:rPr>
+      </w:r>
     </w:p>
     <w:p>
       <w:pPr>
         <w:pStyle w:val="ListParagraph"/>
         <w:numPr>
           <w:ilvl w:val="0"/>
-          <w:numId w:val="2"/>
+          <w:numId w:val="1"/>
         </w:numPr>
         <w:rPr>
           <w:rFonts w:ascii="Arial" w:hAnsi="Arial" w:cs="Arial"/>
@@ -985,7 +948,7 @@
       </w:pPr>
       <w:r>
         <w:rPr>
-          <w:rFonts w:ascii="Arial" w:hAnsi="Arial" w:cs="Arial"/>
+          <w:rFonts w:cs="Arial" w:ascii="Arial" w:hAnsi="Arial"/>
           <w:b/>
           <w:bCs/>
           <w:color w:val="00B050"/>
@@ -996,37 +959,27 @@
       </w:r>
       <w:r>
         <w:rPr>
-          <w:rFonts w:ascii="Arial" w:hAnsi="Arial" w:cs="Arial"/>
-          <w:b/>
-          <w:bCs/>
-          <w:sz w:val="32"/>
-          <w:szCs w:val="32"/>
-        </w:rPr>
-        <w:t>Login system</w:t>
-      </w:r>
-      <w:r>
-        <w:rPr>
-          <w:rFonts w:ascii="Arial" w:hAnsi="Arial" w:cs="Arial"/>
-          <w:b/>
-          <w:bCs/>
-          <w:sz w:val="32"/>
-          <w:szCs w:val="32"/>
-        </w:rPr>
-        <w:t xml:space="preserve"> </w:t>
-      </w:r>
-    </w:p>
-    <w:p>
-      <w:pPr>
-        <w:pStyle w:val="ListParagraph"/>
-        <w:rPr>
-          <w:rFonts w:ascii="Arial" w:hAnsi="Arial" w:cs="Arial"/>
-          <w:sz w:val="32"/>
-          <w:szCs w:val="32"/>
-        </w:rPr>
-      </w:pPr>
-      <w:r>
-        <w:rPr>
-          <w:rFonts w:ascii="Arial" w:hAnsi="Arial" w:cs="Arial"/>
+          <w:rFonts w:cs="Arial" w:ascii="Arial" w:hAnsi="Arial"/>
+          <w:b/>
+          <w:bCs/>
+          <w:sz w:val="32"/>
+          <w:szCs w:val="32"/>
+        </w:rPr>
+        <w:t xml:space="preserve">Login system </w:t>
+      </w:r>
+    </w:p>
+    <w:p>
+      <w:pPr>
+        <w:pStyle w:val="ListParagraph"/>
+        <w:rPr>
+          <w:rFonts w:ascii="Arial" w:hAnsi="Arial" w:cs="Arial"/>
+          <w:sz w:val="32"/>
+          <w:szCs w:val="32"/>
+        </w:rPr>
+      </w:pPr>
+      <w:r>
+        <w:rPr>
+          <w:rFonts w:cs="Arial" w:ascii="Arial" w:hAnsi="Arial"/>
           <w:sz w:val="32"/>
           <w:szCs w:val="32"/>
         </w:rPr>
@@ -1035,19 +988,27 @@
     </w:p>
     <w:p>
       <w:pPr>
-        <w:rPr>
-          <w:rFonts w:ascii="Arial" w:hAnsi="Arial" w:cs="Arial"/>
-          <w:sz w:val="32"/>
-          <w:szCs w:val="32"/>
-        </w:rPr>
-      </w:pPr>
+        <w:pStyle w:val="Normal"/>
+        <w:rPr>
+          <w:rFonts w:ascii="Arial" w:hAnsi="Arial" w:cs="Arial"/>
+          <w:sz w:val="32"/>
+          <w:szCs w:val="32"/>
+        </w:rPr>
+      </w:pPr>
+      <w:r>
+        <w:rPr>
+          <w:rFonts w:cs="Arial" w:ascii="Arial" w:hAnsi="Arial"/>
+          <w:sz w:val="32"/>
+          <w:szCs w:val="32"/>
+        </w:rPr>
+      </w:r>
     </w:p>
     <w:p>
       <w:pPr>
         <w:pStyle w:val="ListParagraph"/>
         <w:numPr>
           <w:ilvl w:val="0"/>
-          <w:numId w:val="2"/>
+          <w:numId w:val="1"/>
         </w:numPr>
         <w:rPr>
           <w:rFonts w:ascii="Arial" w:hAnsi="Arial" w:cs="Arial"/>
@@ -1057,7 +1018,7 @@
       </w:pPr>
       <w:r>
         <w:rPr>
-          <w:rFonts w:ascii="Arial" w:hAnsi="Arial" w:cs="Arial"/>
+          <w:rFonts w:cs="Arial" w:ascii="Arial" w:hAnsi="Arial"/>
           <w:b/>
           <w:bCs/>
           <w:color w:val="00B050"/>
@@ -1068,7 +1029,7 @@
       </w:r>
       <w:r>
         <w:rPr>
-          <w:rFonts w:ascii="Arial" w:hAnsi="Arial" w:cs="Arial"/>
+          <w:rFonts w:cs="Arial" w:ascii="Arial" w:hAnsi="Arial"/>
           <w:b/>
           <w:bCs/>
           <w:sz w:val="32"/>
@@ -1088,486 +1049,321 @@
       </w:pPr>
       <w:r>
         <w:rPr>
-          <w:rFonts w:ascii="Arial" w:hAnsi="Arial" w:cs="Arial"/>
-          <w:sz w:val="32"/>
-          <w:szCs w:val="32"/>
-        </w:rPr>
-        <w:lastRenderedPageBreak/>
+          <w:rFonts w:cs="Arial" w:ascii="Arial" w:hAnsi="Arial"/>
+          <w:sz w:val="32"/>
+          <w:szCs w:val="32"/>
+        </w:rPr>
         <w:t>The reboot command automatically encrypts your home directory now and is changed to “logout”</w:t>
       </w:r>
     </w:p>
     <w:p>
       <w:pPr>
-        <w:rPr>
-          <w:rFonts w:ascii="Arial" w:hAnsi="Arial" w:cs="Arial"/>
-          <w:sz w:val="32"/>
-          <w:szCs w:val="32"/>
-        </w:rPr>
-      </w:pPr>
-    </w:p>
-    <w:p>
-      <w:pPr>
-        <w:pStyle w:val="ListParagraph"/>
-        <w:numPr>
-          <w:ilvl w:val="0"/>
-          <w:numId w:val="2"/>
-        </w:numPr>
-        <w:rPr>
-          <w:rFonts w:ascii="Arial" w:hAnsi="Arial" w:cs="Arial"/>
-          <w:sz w:val="32"/>
-          <w:szCs w:val="32"/>
-        </w:rPr>
-      </w:pPr>
-      <w:r>
-        <w:rPr>
-          <w:rFonts w:ascii="Arial" w:hAnsi="Arial" w:cs="Arial"/>
-          <w:b/>
-          <w:bCs/>
-          <w:sz w:val="32"/>
-          <w:szCs w:val="32"/>
-        </w:rPr>
-        <w:t>NEW: The OrangeShell Package Manager</w:t>
-      </w:r>
-      <w:r>
-        <w:rPr>
-          <w:rFonts w:ascii="Arial" w:hAnsi="Arial" w:cs="Arial"/>
-          <w:b/>
-          <w:bCs/>
-          <w:sz w:val="32"/>
-          <w:szCs w:val="32"/>
-        </w:rPr>
-        <w:t xml:space="preserve"> </w:t>
-      </w:r>
-      <w:r>
-        <w:rPr>
-          <w:rFonts w:ascii="Arial" w:hAnsi="Arial" w:cs="Arial"/>
-          <w:sz w:val="32"/>
-          <w:szCs w:val="32"/>
-        </w:rPr>
-        <w:t>(todo)</w:t>
-      </w:r>
-    </w:p>
-    <w:p>
-      <w:pPr>
-        <w:pStyle w:val="ListParagraph"/>
-        <w:rPr>
-          <w:rFonts w:ascii="Arial" w:hAnsi="Arial" w:cs="Arial"/>
-          <w:sz w:val="32"/>
-          <w:szCs w:val="32"/>
-        </w:rPr>
-      </w:pPr>
-      <w:r>
-        <w:rPr>
-          <w:rFonts w:ascii="Arial" w:hAnsi="Arial" w:cs="Arial"/>
-          <w:sz w:val="32"/>
-          <w:szCs w:val="32"/>
-        </w:rPr>
-        <w:t xml:space="preserve">The OrangeShell Package Manager or OPM is a command which you can use to install, remove or update OrangeShell packages without having to do a full system upgrade. This means that you can choose to install optional software, update a specific software or remove any software you don’t like. OPM files are located locally at </w:t>
-      </w:r>
-      <w:r>
-        <w:rPr>
-          <w:rFonts w:ascii="Arial" w:hAnsi="Arial" w:cs="Arial"/>
-          <w:i/>
-          <w:iCs/>
-          <w:sz w:val="32"/>
-          <w:szCs w:val="32"/>
-        </w:rPr>
-        <w:t xml:space="preserve">ROOT\System\OPM_Files </w:t>
-      </w:r>
-      <w:r>
-        <w:rPr>
-          <w:rFonts w:ascii="Arial" w:hAnsi="Arial" w:cs="Arial"/>
-          <w:sz w:val="32"/>
-          <w:szCs w:val="32"/>
-        </w:rPr>
-        <w:t xml:space="preserve">and the archive OPM looks at to install or update software is located at </w:t>
-      </w:r>
-      <w:hyperlink r:id="rId5" w:history="1">
-        <w:r>
-          <w:rPr>
-            <w:rStyle w:val="Hyperlink"/>
-            <w:rFonts w:ascii="Arial" w:hAnsi="Arial" w:cs="Arial"/>
-            <w:sz w:val="32"/>
-            <w:szCs w:val="32"/>
-          </w:rPr>
-          <w:t>http://opm.87fs.ml</w:t>
-        </w:r>
-      </w:hyperlink>
-      <w:r>
-        <w:rPr>
-          <w:rFonts w:ascii="Arial" w:hAnsi="Arial" w:cs="Arial"/>
-          <w:sz w:val="32"/>
-          <w:szCs w:val="32"/>
-        </w:rPr>
-        <w:t xml:space="preserve"> </w:t>
-      </w:r>
-    </w:p>
-    <w:p>
-      <w:pPr>
-        <w:pStyle w:val="ListParagraph"/>
-        <w:rPr>
-          <w:rFonts w:ascii="Arial" w:hAnsi="Arial" w:cs="Arial"/>
-          <w:sz w:val="32"/>
-          <w:szCs w:val="32"/>
-        </w:rPr>
-      </w:pPr>
-      <w:r>
-        <w:rPr>
-          <w:rFonts w:ascii="Arial" w:hAnsi="Arial" w:cs="Arial"/>
-          <w:sz w:val="32"/>
-          <w:szCs w:val="32"/>
-        </w:rPr>
-        <w:t>You can contact us to screen your software for safety and place it in the archive.</w:t>
-      </w:r>
-      <w:r>
-        <w:rPr>
-          <w:rFonts w:ascii="Arial" w:hAnsi="Arial" w:cs="Arial"/>
-          <w:sz w:val="32"/>
-          <w:szCs w:val="32"/>
-        </w:rPr>
-        <w:t xml:space="preserve"> To update existing software, you do the same procedure to contact us to screen your new software to update the archive. The archive is freely able to be browsed by using the link above via a browser.</w:t>
+        <w:pStyle w:val="Normal"/>
+        <w:rPr>
+          <w:rFonts w:ascii="Arial" w:hAnsi="Arial" w:cs="Arial"/>
+          <w:sz w:val="32"/>
+          <w:szCs w:val="32"/>
+        </w:rPr>
+      </w:pPr>
+      <w:r>
+        <w:rPr>
+          <w:rFonts w:cs="Arial" w:ascii="Arial" w:hAnsi="Arial"/>
+          <w:sz w:val="32"/>
+          <w:szCs w:val="32"/>
+        </w:rPr>
+      </w:r>
+    </w:p>
+    <w:p>
+      <w:pPr>
+        <w:pStyle w:val="ListParagraph"/>
+        <w:ind w:hanging="0"/>
+        <w:rPr/>
+      </w:pPr>
+      <w:r>
+        <w:rPr/>
       </w:r>
     </w:p>
     <w:sectPr>
+      <w:type w:val="nextPage"/>
       <w:pgSz w:w="11906" w:h="16838"/>
-      <w:pgMar w:top="1440" w:right="1440" w:bottom="1440" w:left="1440" w:header="708" w:footer="708" w:gutter="0"/>
-      <w:cols w:space="708"/>
-      <w:docGrid w:linePitch="360"/>
+      <w:pgMar w:left="1440" w:right="1440" w:header="0" w:top="1440" w:footer="0" w:bottom="1440" w:gutter="0"/>
+      <w:pgNumType w:fmt="decimal"/>
+      <w:formProt w:val="false"/>
+      <w:textDirection w:val="lrTb"/>
+      <w:docGrid w:type="default" w:linePitch="360" w:charSpace="4096"/>
     </w:sectPr>
   </w:body>
 </w:document>
 </file>
 
 <file path=word/numbering.xml><?xml version="1.0" encoding="utf-8"?>
-<w:numbering xmlns:wpc="http://schemas.microsoft.com/office/word/2010/wordprocessingCanvas" xmlns:cx="http://schemas.microsoft.com/office/drawing/2014/chartex" xmlns:cx1="http://schemas.microsoft.com/office/drawing/2015/9/8/chartex" xmlns:cx2="http://schemas.microsoft.com/office/drawing/2015/10/21/chartex" xmlns:cx3="http://schemas.microsoft.com/office/drawing/2016/5/9/chartex" xmlns:cx4="http://schemas.microsoft.com/office/drawing/2016/5/10/chartex" xmlns:cx5="http://schemas.microsoft.com/office/drawing/2016/5/11/chartex" xmlns:cx6="http://schemas.microsoft.com/office/drawing/2016/5/12/chartex" xmlns:cx7="http://schemas.microsoft.com/office/drawing/2016/5/13/chartex" xmlns:cx8="http://schemas.microsoft.com/office/drawing/2016/5/14/chartex" xmlns:mc="http://schemas.openxmlformats.org/markup-compatibility/2006" xmlns:aink="http://schemas.microsoft.com/office/drawing/2016/ink" xmlns:am3d="http://schemas.microsoft.com/office/drawing/2017/model3d" xmlns:o="urn:schemas-microsoft-com:office:office" xmlns:r="http://schemas.openxmlformats.org/officeDocument/2006/relationships" xmlns:m="http://schemas.openxmlformats.org/officeDocument/2006/math" xmlns:v="urn:schemas-microsoft-com:vml" xmlns:wp14="http://schemas.microsoft.com/office/word/2010/wordprocessingDrawing" xmlns:wp="http://schemas.openxmlformats.org/drawingml/2006/wordprocessingDrawing" xmlns:w10="urn:schemas-microsoft-com:office:word" xmlns:w="http://schemas.openxmlformats.org/wordprocessingml/2006/main" xmlns:w14="http://schemas.microsoft.com/office/word/2010/wordml" xmlns:w15="http://schemas.microsoft.com/office/word/2012/wordml" xmlns:w16cex="http://schemas.microsoft.com/office/word/2018/wordml/cex" xmlns:w16cid="http://schemas.microsoft.com/office/word/2016/wordml/cid" xmlns:w16="http://schemas.microsoft.com/office/word/2018/wordml" xmlns:w16se="http://schemas.microsoft.com/office/word/2015/wordml/symex" xmlns:wpg="http://schemas.microsoft.com/office/word/2010/wordprocessingGroup" xmlns:wpi="http://schemas.microsoft.com/office/word/2010/wordprocessingInk" xmlns:wne="http://schemas.microsoft.com/office/word/2006/wordml" xmlns:wps="http://schemas.microsoft.com/office/word/2010/wordprocessingShape" mc:Ignorable="w14 w15 w16se w16cid w16 w16cex wp14">
-  <w:abstractNum w:abstractNumId="0" w15:restartNumberingAfterBreak="0">
-    <w:nsid w:val="12421E0F"/>
-    <w:multiLevelType w:val="hybridMultilevel"/>
-    <w:tmpl w:val="4EA8F73C"/>
-    <w:lvl w:ilvl="0" w:tplc="0809000F">
+<w:numbering xmlns:w="http://schemas.openxmlformats.org/wordprocessingml/2006/main" xmlns:o="urn:schemas-microsoft-com:office:office" xmlns:r="http://schemas.openxmlformats.org/officeDocument/2006/relationships" xmlns:v="urn:schemas-microsoft-com:vml">
+  <w:abstractNum w:abstractNumId="1">
+    <w:lvl w:ilvl="0">
       <w:start w:val="1"/>
       <w:numFmt w:val="decimal"/>
       <w:lvlText w:val="%1."/>
       <w:lvlJc w:val="left"/>
       <w:pPr>
+        <w:tabs>
+          <w:tab w:val="num" w:pos="720"/>
+        </w:tabs>
         <w:ind w:left="720" w:hanging="360"/>
       </w:pPr>
-      <w:rPr>
-        <w:rFonts w:hint="default"/>
-      </w:rPr>
     </w:lvl>
-    <w:lvl w:ilvl="1" w:tplc="08090019" w:tentative="1">
+    <w:lvl w:ilvl="1">
       <w:start w:val="1"/>
       <w:numFmt w:val="lowerLetter"/>
       <w:lvlText w:val="%2."/>
       <w:lvlJc w:val="left"/>
       <w:pPr>
+        <w:tabs>
+          <w:tab w:val="num" w:pos="1080"/>
+        </w:tabs>
         <w:ind w:left="1440" w:hanging="360"/>
       </w:pPr>
     </w:lvl>
-    <w:lvl w:ilvl="2" w:tplc="0809001B" w:tentative="1">
+    <w:lvl w:ilvl="2">
       <w:start w:val="1"/>
       <w:numFmt w:val="lowerRoman"/>
       <w:lvlText w:val="%3."/>
       <w:lvlJc w:val="right"/>
       <w:pPr>
+        <w:tabs>
+          <w:tab w:val="num" w:pos="1440"/>
+        </w:tabs>
         <w:ind w:left="2160" w:hanging="180"/>
       </w:pPr>
     </w:lvl>
-    <w:lvl w:ilvl="3" w:tplc="0809000F" w:tentative="1">
+    <w:lvl w:ilvl="3">
       <w:start w:val="1"/>
       <w:numFmt w:val="decimal"/>
       <w:lvlText w:val="%4."/>
       <w:lvlJc w:val="left"/>
       <w:pPr>
+        <w:tabs>
+          <w:tab w:val="num" w:pos="1800"/>
+        </w:tabs>
         <w:ind w:left="2880" w:hanging="360"/>
       </w:pPr>
     </w:lvl>
-    <w:lvl w:ilvl="4" w:tplc="08090019" w:tentative="1">
+    <w:lvl w:ilvl="4">
       <w:start w:val="1"/>
       <w:numFmt w:val="lowerLetter"/>
       <w:lvlText w:val="%5."/>
       <w:lvlJc w:val="left"/>
       <w:pPr>
+        <w:tabs>
+          <w:tab w:val="num" w:pos="2160"/>
+        </w:tabs>
         <w:ind w:left="3600" w:hanging="360"/>
       </w:pPr>
     </w:lvl>
-    <w:lvl w:ilvl="5" w:tplc="0809001B" w:tentative="1">
+    <w:lvl w:ilvl="5">
       <w:start w:val="1"/>
       <w:numFmt w:val="lowerRoman"/>
       <w:lvlText w:val="%6."/>
       <w:lvlJc w:val="right"/>
       <w:pPr>
+        <w:tabs>
+          <w:tab w:val="num" w:pos="2520"/>
+        </w:tabs>
         <w:ind w:left="4320" w:hanging="180"/>
       </w:pPr>
     </w:lvl>
-    <w:lvl w:ilvl="6" w:tplc="0809000F" w:tentative="1">
+    <w:lvl w:ilvl="6">
       <w:start w:val="1"/>
       <w:numFmt w:val="decimal"/>
       <w:lvlText w:val="%7."/>
       <w:lvlJc w:val="left"/>
       <w:pPr>
+        <w:tabs>
+          <w:tab w:val="num" w:pos="2880"/>
+        </w:tabs>
         <w:ind w:left="5040" w:hanging="360"/>
       </w:pPr>
     </w:lvl>
-    <w:lvl w:ilvl="7" w:tplc="08090019" w:tentative="1">
+    <w:lvl w:ilvl="7">
       <w:start w:val="1"/>
       <w:numFmt w:val="lowerLetter"/>
       <w:lvlText w:val="%8."/>
       <w:lvlJc w:val="left"/>
       <w:pPr>
+        <w:tabs>
+          <w:tab w:val="num" w:pos="3240"/>
+        </w:tabs>
         <w:ind w:left="5760" w:hanging="360"/>
       </w:pPr>
     </w:lvl>
-    <w:lvl w:ilvl="8" w:tplc="0809001B" w:tentative="1">
+    <w:lvl w:ilvl="8">
       <w:start w:val="1"/>
       <w:numFmt w:val="lowerRoman"/>
       <w:lvlText w:val="%9."/>
       <w:lvlJc w:val="right"/>
       <w:pPr>
+        <w:tabs>
+          <w:tab w:val="num" w:pos="3600"/>
+        </w:tabs>
         <w:ind w:left="6480" w:hanging="180"/>
       </w:pPr>
     </w:lvl>
   </w:abstractNum>
-  <w:abstractNum w:abstractNumId="1" w15:restartNumberingAfterBreak="0">
-    <w:nsid w:val="252C532B"/>
-    <w:multiLevelType w:val="hybridMultilevel"/>
-    <w:tmpl w:val="CD0AA43A"/>
-    <w:lvl w:ilvl="0" w:tplc="0809000F">
+  <w:abstractNum w:abstractNumId="2">
+    <w:lvl w:ilvl="0">
       <w:start w:val="1"/>
-      <w:numFmt w:val="decimal"/>
-      <w:lvlText w:val="%1."/>
+      <w:numFmt w:val="none"/>
+      <w:suff w:val="nothing"/>
+      <w:lvlText w:val=""/>
       <w:lvlJc w:val="left"/>
       <w:pPr>
-        <w:ind w:left="720" w:hanging="360"/>
-      </w:pPr>
-      <w:rPr>
-        <w:rFonts w:hint="default"/>
-      </w:rPr>
+        <w:tabs>
+          <w:tab w:val="num" w:pos="0"/>
+        </w:tabs>
+        <w:ind w:left="0" w:hanging="0"/>
+      </w:pPr>
     </w:lvl>
-    <w:lvl w:ilvl="1" w:tplc="08090019" w:tentative="1">
+    <w:lvl w:ilvl="1">
       <w:start w:val="1"/>
-      <w:numFmt w:val="lowerLetter"/>
-      <w:lvlText w:val="%2."/>
+      <w:numFmt w:val="none"/>
+      <w:suff w:val="nothing"/>
+      <w:lvlText w:val=""/>
       <w:lvlJc w:val="left"/>
       <w:pPr>
-        <w:ind w:left="1440" w:hanging="360"/>
+        <w:tabs>
+          <w:tab w:val="num" w:pos="0"/>
+        </w:tabs>
+        <w:ind w:left="0" w:hanging="0"/>
       </w:pPr>
     </w:lvl>
-    <w:lvl w:ilvl="2" w:tplc="0809001B" w:tentative="1">
+    <w:lvl w:ilvl="2">
       <w:start w:val="1"/>
-      <w:numFmt w:val="lowerRoman"/>
-      <w:lvlText w:val="%3."/>
-      <w:lvlJc w:val="right"/>
-      <w:pPr>
-        <w:ind w:left="2160" w:hanging="180"/>
+      <w:numFmt w:val="none"/>
+      <w:suff w:val="nothing"/>
+      <w:lvlText w:val=""/>
+      <w:lvlJc w:val="left"/>
+      <w:pPr>
+        <w:tabs>
+          <w:tab w:val="num" w:pos="0"/>
+        </w:tabs>
+        <w:ind w:left="0" w:hanging="0"/>
       </w:pPr>
     </w:lvl>
-    <w:lvl w:ilvl="3" w:tplc="0809000F" w:tentative="1">
+    <w:lvl w:ilvl="3">
       <w:start w:val="1"/>
-      <w:numFmt w:val="decimal"/>
-      <w:lvlText w:val="%4."/>
+      <w:numFmt w:val="none"/>
+      <w:suff w:val="nothing"/>
+      <w:lvlText w:val=""/>
       <w:lvlJc w:val="left"/>
       <w:pPr>
-        <w:ind w:left="2880" w:hanging="360"/>
+        <w:tabs>
+          <w:tab w:val="num" w:pos="0"/>
+        </w:tabs>
+        <w:ind w:left="0" w:hanging="0"/>
       </w:pPr>
     </w:lvl>
-    <w:lvl w:ilvl="4" w:tplc="08090019" w:tentative="1">
+    <w:lvl w:ilvl="4">
       <w:start w:val="1"/>
-      <w:numFmt w:val="lowerLetter"/>
-      <w:lvlText w:val="%5."/>
+      <w:numFmt w:val="none"/>
+      <w:suff w:val="nothing"/>
+      <w:lvlText w:val=""/>
       <w:lvlJc w:val="left"/>
       <w:pPr>
-        <w:ind w:left="3600" w:hanging="360"/>
+        <w:tabs>
+          <w:tab w:val="num" w:pos="0"/>
+        </w:tabs>
+        <w:ind w:left="0" w:hanging="0"/>
       </w:pPr>
     </w:lvl>
-    <w:lvl w:ilvl="5" w:tplc="0809001B" w:tentative="1">
+    <w:lvl w:ilvl="5">
       <w:start w:val="1"/>
-      <w:numFmt w:val="lowerRoman"/>
-      <w:lvlText w:val="%6."/>
-      <w:lvlJc w:val="right"/>
-      <w:pPr>
-        <w:ind w:left="4320" w:hanging="180"/>
+      <w:numFmt w:val="none"/>
+      <w:suff w:val="nothing"/>
+      <w:lvlText w:val=""/>
+      <w:lvlJc w:val="left"/>
+      <w:pPr>
+        <w:tabs>
+          <w:tab w:val="num" w:pos="0"/>
+        </w:tabs>
+        <w:ind w:left="0" w:hanging="0"/>
       </w:pPr>
     </w:lvl>
-    <w:lvl w:ilvl="6" w:tplc="0809000F" w:tentative="1">
+    <w:lvl w:ilvl="6">
       <w:start w:val="1"/>
-      <w:numFmt w:val="decimal"/>
-      <w:lvlText w:val="%7."/>
+      <w:numFmt w:val="none"/>
+      <w:suff w:val="nothing"/>
+      <w:lvlText w:val=""/>
       <w:lvlJc w:val="left"/>
       <w:pPr>
-        <w:ind w:left="5040" w:hanging="360"/>
+        <w:tabs>
+          <w:tab w:val="num" w:pos="0"/>
+        </w:tabs>
+        <w:ind w:left="0" w:hanging="0"/>
       </w:pPr>
     </w:lvl>
-    <w:lvl w:ilvl="7" w:tplc="08090019" w:tentative="1">
+    <w:lvl w:ilvl="7">
       <w:start w:val="1"/>
-      <w:numFmt w:val="lowerLetter"/>
-      <w:lvlText w:val="%8."/>
+      <w:numFmt w:val="none"/>
+      <w:suff w:val="nothing"/>
+      <w:lvlText w:val=""/>
       <w:lvlJc w:val="left"/>
       <w:pPr>
-        <w:ind w:left="5760" w:hanging="360"/>
+        <w:tabs>
+          <w:tab w:val="num" w:pos="0"/>
+        </w:tabs>
+        <w:ind w:left="0" w:hanging="0"/>
       </w:pPr>
     </w:lvl>
-    <w:lvl w:ilvl="8" w:tplc="0809001B" w:tentative="1">
+    <w:lvl w:ilvl="8">
       <w:start w:val="1"/>
-      <w:numFmt w:val="lowerRoman"/>
-      <w:lvlText w:val="%9."/>
-      <w:lvlJc w:val="right"/>
-      <w:pPr>
-        <w:ind w:left="6480" w:hanging="180"/>
-      </w:pPr>
-    </w:lvl>
-  </w:abstractNum>
-  <w:abstractNum w:abstractNumId="2" w15:restartNumberingAfterBreak="0">
-    <w:nsid w:val="46211906"/>
-    <w:multiLevelType w:val="hybridMultilevel"/>
-    <w:tmpl w:val="29BC5E8A"/>
-    <w:lvl w:ilvl="0" w:tplc="591E2F98">
-      <w:start w:val="3"/>
-      <w:numFmt w:val="bullet"/>
-      <w:lvlText w:val=""/>
+      <w:numFmt w:val="none"/>
+      <w:suff w:val="nothing"/>
+      <w:lvlText w:val=""/>
       <w:lvlJc w:val="left"/>
       <w:pPr>
-        <w:ind w:left="1080" w:hanging="360"/>
-      </w:pPr>
-      <w:rPr>
-        <w:rFonts w:ascii="Wingdings" w:eastAsiaTheme="minorHAnsi" w:hAnsi="Wingdings" w:cs="Arial" w:hint="default"/>
-        <w:i w:val="0"/>
-      </w:rPr>
-    </w:lvl>
-    <w:lvl w:ilvl="1" w:tplc="08090003" w:tentative="1">
-      <w:start w:val="1"/>
-      <w:numFmt w:val="bullet"/>
-      <w:lvlText w:val="o"/>
-      <w:lvlJc w:val="left"/>
-      <w:pPr>
-        <w:ind w:left="1800" w:hanging="360"/>
-      </w:pPr>
-      <w:rPr>
-        <w:rFonts w:ascii="Courier New" w:hAnsi="Courier New" w:cs="Courier New" w:hint="default"/>
-      </w:rPr>
-    </w:lvl>
-    <w:lvl w:ilvl="2" w:tplc="08090005" w:tentative="1">
-      <w:start w:val="1"/>
-      <w:numFmt w:val="bullet"/>
-      <w:lvlText w:val=""/>
-      <w:lvlJc w:val="left"/>
-      <w:pPr>
-        <w:ind w:left="2520" w:hanging="360"/>
-      </w:pPr>
-      <w:rPr>
-        <w:rFonts w:ascii="Wingdings" w:hAnsi="Wingdings" w:hint="default"/>
-      </w:rPr>
-    </w:lvl>
-    <w:lvl w:ilvl="3" w:tplc="08090001" w:tentative="1">
-      <w:start w:val="1"/>
-      <w:numFmt w:val="bullet"/>
-      <w:lvlText w:val=""/>
-      <w:lvlJc w:val="left"/>
-      <w:pPr>
-        <w:ind w:left="3240" w:hanging="360"/>
-      </w:pPr>
-      <w:rPr>
-        <w:rFonts w:ascii="Symbol" w:hAnsi="Symbol" w:hint="default"/>
-      </w:rPr>
-    </w:lvl>
-    <w:lvl w:ilvl="4" w:tplc="08090003" w:tentative="1">
-      <w:start w:val="1"/>
-      <w:numFmt w:val="bullet"/>
-      <w:lvlText w:val="o"/>
-      <w:lvlJc w:val="left"/>
-      <w:pPr>
-        <w:ind w:left="3960" w:hanging="360"/>
-      </w:pPr>
-      <w:rPr>
-        <w:rFonts w:ascii="Courier New" w:hAnsi="Courier New" w:cs="Courier New" w:hint="default"/>
-      </w:rPr>
-    </w:lvl>
-    <w:lvl w:ilvl="5" w:tplc="08090005" w:tentative="1">
-      <w:start w:val="1"/>
-      <w:numFmt w:val="bullet"/>
-      <w:lvlText w:val=""/>
-      <w:lvlJc w:val="left"/>
-      <w:pPr>
-        <w:ind w:left="4680" w:hanging="360"/>
-      </w:pPr>
-      <w:rPr>
-        <w:rFonts w:ascii="Wingdings" w:hAnsi="Wingdings" w:hint="default"/>
-      </w:rPr>
-    </w:lvl>
-    <w:lvl w:ilvl="6" w:tplc="08090001" w:tentative="1">
-      <w:start w:val="1"/>
-      <w:numFmt w:val="bullet"/>
-      <w:lvlText w:val=""/>
-      <w:lvlJc w:val="left"/>
-      <w:pPr>
-        <w:ind w:left="5400" w:hanging="360"/>
-      </w:pPr>
-      <w:rPr>
-        <w:rFonts w:ascii="Symbol" w:hAnsi="Symbol" w:hint="default"/>
-      </w:rPr>
-    </w:lvl>
-    <w:lvl w:ilvl="7" w:tplc="08090003" w:tentative="1">
-      <w:start w:val="1"/>
-      <w:numFmt w:val="bullet"/>
-      <w:lvlText w:val="o"/>
-      <w:lvlJc w:val="left"/>
-      <w:pPr>
-        <w:ind w:left="6120" w:hanging="360"/>
-      </w:pPr>
-      <w:rPr>
-        <w:rFonts w:ascii="Courier New" w:hAnsi="Courier New" w:cs="Courier New" w:hint="default"/>
-      </w:rPr>
-    </w:lvl>
-    <w:lvl w:ilvl="8" w:tplc="08090005" w:tentative="1">
-      <w:start w:val="1"/>
-      <w:numFmt w:val="bullet"/>
-      <w:lvlText w:val=""/>
-      <w:lvlJc w:val="left"/>
-      <w:pPr>
-        <w:ind w:left="6840" w:hanging="360"/>
-      </w:pPr>
-      <w:rPr>
-        <w:rFonts w:ascii="Wingdings" w:hAnsi="Wingdings" w:hint="default"/>
-      </w:rPr>
+        <w:tabs>
+          <w:tab w:val="num" w:pos="0"/>
+        </w:tabs>
+        <w:ind w:left="0" w:hanging="0"/>
+      </w:pPr>
     </w:lvl>
   </w:abstractNum>
   <w:num w:numId="1">
-    <w:abstractNumId w:val="0"/>
+    <w:abstractNumId w:val="1"/>
   </w:num>
   <w:num w:numId="2">
-    <w:abstractNumId w:val="1"/>
-  </w:num>
-  <w:num w:numId="3">
     <w:abstractNumId w:val="2"/>
   </w:num>
 </w:numbering>
 </file>
 
 <file path=word/styles.xml><?xml version="1.0" encoding="utf-8"?>
-<w:styles xmlns:mc="http://schemas.openxmlformats.org/markup-compatibility/2006" xmlns:r="http://schemas.openxmlformats.org/officeDocument/2006/relationships" xmlns:w="http://schemas.openxmlformats.org/wordprocessingml/2006/main" xmlns:w14="http://schemas.microsoft.com/office/word/2010/wordml" xmlns:w15="http://schemas.microsoft.com/office/word/2012/wordml" xmlns:w16cex="http://schemas.microsoft.com/office/word/2018/wordml/cex" xmlns:w16cid="http://schemas.microsoft.com/office/word/2016/wordml/cid" xmlns:w16="http://schemas.microsoft.com/office/word/2018/wordml" xmlns:w16se="http://schemas.microsoft.com/office/word/2015/wordml/symex" mc:Ignorable="w14 w15 w16se w16cid w16 w16cex">
+<w:styles xmlns:w="http://schemas.openxmlformats.org/wordprocessingml/2006/main" xmlns:w14="http://schemas.microsoft.com/office/word/2010/wordml" xmlns:mc="http://schemas.openxmlformats.org/markup-compatibility/2006" mc:Ignorable="w14">
   <w:docDefaults>
     <w:rPrDefault>
       <w:rPr>
-        <w:rFonts w:asciiTheme="minorHAnsi" w:eastAsiaTheme="minorHAnsi" w:hAnsiTheme="minorHAnsi" w:cstheme="minorBidi"/>
+        <w:rFonts w:ascii="Calibri" w:hAnsi="Calibri" w:eastAsia="Calibri" w:cs="" w:asciiTheme="minorHAnsi" w:cstheme="minorBidi" w:eastAsiaTheme="minorHAnsi" w:hAnsiTheme="minorHAnsi"/>
         <w:sz w:val="22"/>
         <w:szCs w:val="22"/>
         <w:lang w:val="en-GB" w:eastAsia="en-US" w:bidi="ar-SA"/>
       </w:rPr>
     </w:rPrDefault>
-    <w:pPrDefault/>
+    <w:pPrDefault>
+      <w:pPr>
+        <w:suppressAutoHyphens w:val="true"/>
+      </w:pPr>
+    </w:pPrDefault>
   </w:docDefaults>
   <w:latentStyles w:defLockedState="0" w:defUIPriority="99" w:defSemiHidden="0" w:defUnhideWhenUsed="0" w:defQFormat="0" w:count="376">
     <w:lsdException w:name="Normal" w:uiPriority="0" w:qFormat="1"/>
     <w:lsdException w:name="heading 1" w:uiPriority="9" w:qFormat="1"/>
-    <w:lsdException w:name="heading 2" w:semiHidden="1" w:uiPriority="9" w:unhideWhenUsed="1" w:qFormat="1"/>
-    <w:lsdException w:name="heading 3" w:semiHidden="1" w:uiPriority="9" w:unhideWhenUsed="1" w:qFormat="1"/>
-    <w:lsdException w:name="heading 4" w:semiHidden="1" w:uiPriority="9" w:unhideWhenUsed="1" w:qFormat="1"/>
-    <w:lsdException w:name="heading 5" w:semiHidden="1" w:uiPriority="9" w:unhideWhenUsed="1" w:qFormat="1"/>
-    <w:lsdException w:name="heading 6" w:semiHidden="1" w:uiPriority="9" w:unhideWhenUsed="1" w:qFormat="1"/>
-    <w:lsdException w:name="heading 7" w:semiHidden="1" w:uiPriority="9" w:unhideWhenUsed="1" w:qFormat="1"/>
-    <w:lsdException w:name="heading 8" w:semiHidden="1" w:uiPriority="9" w:unhideWhenUsed="1" w:qFormat="1"/>
-    <w:lsdException w:name="heading 9" w:semiHidden="1" w:uiPriority="9" w:unhideWhenUsed="1" w:qFormat="1"/>
+    <w:lsdException w:name="heading 2" w:uiPriority="9" w:semiHidden="1" w:unhideWhenUsed="1" w:qFormat="1"/>
+    <w:lsdException w:name="heading 3" w:uiPriority="9" w:semiHidden="1" w:unhideWhenUsed="1" w:qFormat="1"/>
+    <w:lsdException w:name="heading 4" w:uiPriority="9" w:semiHidden="1" w:unhideWhenUsed="1" w:qFormat="1"/>
+    <w:lsdException w:name="heading 5" w:uiPriority="9" w:semiHidden="1" w:unhideWhenUsed="1" w:qFormat="1"/>
+    <w:lsdException w:name="heading 6" w:uiPriority="9" w:semiHidden="1" w:unhideWhenUsed="1" w:qFormat="1"/>
+    <w:lsdException w:name="heading 7" w:uiPriority="9" w:semiHidden="1" w:unhideWhenUsed="1" w:qFormat="1"/>
+    <w:lsdException w:name="heading 8" w:uiPriority="9" w:semiHidden="1" w:unhideWhenUsed="1" w:qFormat="1"/>
+    <w:lsdException w:name="heading 9" w:uiPriority="9" w:semiHidden="1" w:unhideWhenUsed="1" w:qFormat="1"/>
     <w:lsdException w:name="index 1" w:semiHidden="1" w:unhideWhenUsed="1"/>
     <w:lsdException w:name="index 2" w:semiHidden="1" w:unhideWhenUsed="1"/>
     <w:lsdException w:name="index 3" w:semiHidden="1" w:unhideWhenUsed="1"/>
@@ -1577,22 +1373,22 @@
     <w:lsdException w:name="index 7" w:semiHidden="1" w:unhideWhenUsed="1"/>
     <w:lsdException w:name="index 8" w:semiHidden="1" w:unhideWhenUsed="1"/>
     <w:lsdException w:name="index 9" w:semiHidden="1" w:unhideWhenUsed="1"/>
-    <w:lsdException w:name="toc 1" w:semiHidden="1" w:uiPriority="39" w:unhideWhenUsed="1"/>
-    <w:lsdException w:name="toc 2" w:semiHidden="1" w:uiPriority="39" w:unhideWhenUsed="1"/>
-    <w:lsdException w:name="toc 3" w:semiHidden="1" w:uiPriority="39" w:unhideWhenUsed="1"/>
-    <w:lsdException w:name="toc 4" w:semiHidden="1" w:uiPriority="39" w:unhideWhenUsed="1"/>
-    <w:lsdException w:name="toc 5" w:semiHidden="1" w:uiPriority="39" w:unhideWhenUsed="1"/>
-    <w:lsdException w:name="toc 6" w:semiHidden="1" w:uiPriority="39" w:unhideWhenUsed="1"/>
-    <w:lsdException w:name="toc 7" w:semiHidden="1" w:uiPriority="39" w:unhideWhenUsed="1"/>
-    <w:lsdException w:name="toc 8" w:semiHidden="1" w:uiPriority="39" w:unhideWhenUsed="1"/>
-    <w:lsdException w:name="toc 9" w:semiHidden="1" w:uiPriority="39" w:unhideWhenUsed="1"/>
+    <w:lsdException w:name="toc 1" w:uiPriority="39" w:semiHidden="1" w:unhideWhenUsed="1"/>
+    <w:lsdException w:name="toc 2" w:uiPriority="39" w:semiHidden="1" w:unhideWhenUsed="1"/>
+    <w:lsdException w:name="toc 3" w:uiPriority="39" w:semiHidden="1" w:unhideWhenUsed="1"/>
+    <w:lsdException w:name="toc 4" w:uiPriority="39" w:semiHidden="1" w:unhideWhenUsed="1"/>
+    <w:lsdException w:name="toc 5" w:uiPriority="39" w:semiHidden="1" w:unhideWhenUsed="1"/>
+    <w:lsdException w:name="toc 6" w:uiPriority="39" w:semiHidden="1" w:unhideWhenUsed="1"/>
+    <w:lsdException w:name="toc 7" w:uiPriority="39" w:semiHidden="1" w:unhideWhenUsed="1"/>
+    <w:lsdException w:name="toc 8" w:uiPriority="39" w:semiHidden="1" w:unhideWhenUsed="1"/>
+    <w:lsdException w:name="toc 9" w:uiPriority="39" w:semiHidden="1" w:unhideWhenUsed="1"/>
     <w:lsdException w:name="Normal Indent" w:semiHidden="1" w:unhideWhenUsed="1"/>
     <w:lsdException w:name="footnote text" w:semiHidden="1" w:unhideWhenUsed="1"/>
     <w:lsdException w:name="annotation text" w:semiHidden="1" w:unhideWhenUsed="1"/>
     <w:lsdException w:name="header" w:semiHidden="1" w:unhideWhenUsed="1"/>
     <w:lsdException w:name="footer" w:semiHidden="1" w:unhideWhenUsed="1"/>
     <w:lsdException w:name="index heading" w:semiHidden="1" w:unhideWhenUsed="1"/>
-    <w:lsdException w:name="caption" w:semiHidden="1" w:uiPriority="35" w:unhideWhenUsed="1" w:qFormat="1"/>
+    <w:lsdException w:name="caption" w:uiPriority="35" w:semiHidden="1" w:unhideWhenUsed="1" w:qFormat="1"/>
     <w:lsdException w:name="table of figures" w:semiHidden="1" w:unhideWhenUsed="1"/>
     <w:lsdException w:name="envelope address" w:semiHidden="1" w:unhideWhenUsed="1"/>
     <w:lsdException w:name="envelope return" w:semiHidden="1" w:unhideWhenUsed="1"/>
@@ -1623,7 +1419,7 @@
     <w:lsdException w:name="Title" w:uiPriority="10" w:qFormat="1"/>
     <w:lsdException w:name="Closing" w:semiHidden="1" w:unhideWhenUsed="1"/>
     <w:lsdException w:name="Signature" w:semiHidden="1" w:unhideWhenUsed="1"/>
-    <w:lsdException w:name="Default Paragraph Font" w:semiHidden="1" w:uiPriority="1" w:unhideWhenUsed="1"/>
+    <w:lsdException w:name="Default Paragraph Font" w:uiPriority="1" w:semiHidden="1" w:unhideWhenUsed="1"/>
     <w:lsdException w:name="Body Text" w:semiHidden="1" w:unhideWhenUsed="1"/>
     <w:lsdException w:name="Body Text Indent" w:semiHidden="1" w:unhideWhenUsed="1"/>
     <w:lsdException w:name="List Continue" w:semiHidden="1" w:unhideWhenUsed="1"/>
@@ -1823,8 +1619,8 @@
     <w:lsdException w:name="Subtle Reference" w:uiPriority="31" w:qFormat="1"/>
     <w:lsdException w:name="Intense Reference" w:uiPriority="32" w:qFormat="1"/>
     <w:lsdException w:name="Book Title" w:uiPriority="33" w:qFormat="1"/>
-    <w:lsdException w:name="Bibliography" w:semiHidden="1" w:uiPriority="37" w:unhideWhenUsed="1"/>
-    <w:lsdException w:name="TOC Heading" w:semiHidden="1" w:uiPriority="39" w:unhideWhenUsed="1" w:qFormat="1"/>
+    <w:lsdException w:name="Bibliography" w:uiPriority="37" w:semiHidden="1" w:unhideWhenUsed="1"/>
+    <w:lsdException w:name="TOC Heading" w:uiPriority="39" w:semiHidden="1" w:unhideWhenUsed="1" w:qFormat="1"/>
     <w:lsdException w:name="Plain Table 1" w:uiPriority="41"/>
     <w:lsdException w:name="Plain Table 2" w:uiPriority="42"/>
     <w:lsdException w:name="Plain Table 3" w:uiPriority="43"/>
@@ -1935,15 +1731,133 @@
     <w:lsdException w:name="Unresolved Mention" w:semiHidden="1" w:unhideWhenUsed="1"/>
     <w:lsdException w:name="Smart Link" w:semiHidden="1" w:unhideWhenUsed="1"/>
   </w:latentStyles>
-  <w:style w:type="paragraph" w:default="1" w:styleId="Normal">
+  <w:style w:type="paragraph" w:styleId="Normal" w:default="1">
     <w:name w:val="Normal"/>
     <w:qFormat/>
+    <w:pPr>
+      <w:widowControl/>
+      <w:bidi w:val="0"/>
+      <w:spacing w:before="0" w:after="0"/>
+      <w:jc w:val="left"/>
+    </w:pPr>
+    <w:rPr>
+      <w:rFonts w:ascii="Calibri" w:hAnsi="Calibri" w:eastAsia="Calibri" w:cs="" w:asciiTheme="minorHAnsi" w:cstheme="minorBidi" w:eastAsiaTheme="minorHAnsi" w:hAnsiTheme="minorHAnsi"/>
+      <w:color w:val="auto"/>
+      <w:kern w:val="0"/>
+      <w:sz w:val="22"/>
+      <w:szCs w:val="22"/>
+      <w:lang w:val="en-GB" w:eastAsia="en-US" w:bidi="ar-SA"/>
+    </w:rPr>
   </w:style>
-  <w:style w:type="character" w:default="1" w:styleId="DefaultParagraphFont">
+  <w:style w:type="character" w:styleId="DefaultParagraphFont" w:default="1">
     <w:name w:val="Default Paragraph Font"/>
     <w:uiPriority w:val="1"/>
     <w:semiHidden/>
     <w:unhideWhenUsed/>
+    <w:qFormat/>
+    <w:rPr/>
+  </w:style>
+  <w:style w:type="character" w:styleId="InternetLink">
+    <w:name w:val="Hyperlink"/>
+    <w:basedOn w:val="DefaultParagraphFont"/>
+    <w:uiPriority w:val="99"/>
+    <w:unhideWhenUsed/>
+    <w:rsid w:val="00302ad9"/>
+    <w:rPr>
+      <w:color w:val="0563C1" w:themeColor="hyperlink"/>
+      <w:u w:val="single"/>
+    </w:rPr>
+  </w:style>
+  <w:style w:type="character" w:styleId="UnresolvedMention">
+    <w:name w:val="Unresolved Mention"/>
+    <w:basedOn w:val="DefaultParagraphFont"/>
+    <w:uiPriority w:val="99"/>
+    <w:semiHidden/>
+    <w:unhideWhenUsed/>
+    <w:qFormat/>
+    <w:rsid w:val="00302ad9"/>
+    <w:rPr>
+      <w:color w:val="605E5C"/>
+      <w:shd w:fill="E1DFDD" w:val="clear"/>
+    </w:rPr>
+  </w:style>
+  <w:style w:type="paragraph" w:styleId="Heading">
+    <w:name w:val="Heading"/>
+    <w:basedOn w:val="Normal"/>
+    <w:next w:val="TextBody"/>
+    <w:qFormat/>
+    <w:pPr>
+      <w:keepNext w:val="true"/>
+      <w:spacing w:before="240" w:after="120"/>
+    </w:pPr>
+    <w:rPr>
+      <w:rFonts w:ascii="Liberation Sans" w:hAnsi="Liberation Sans" w:eastAsia="Noto Sans CJK SC" w:cs="FreeSans"/>
+      <w:sz w:val="28"/>
+      <w:szCs w:val="28"/>
+    </w:rPr>
+  </w:style>
+  <w:style w:type="paragraph" w:styleId="TextBody">
+    <w:name w:val="Body Text"/>
+    <w:basedOn w:val="Normal"/>
+    <w:pPr>
+      <w:spacing w:lineRule="auto" w:line="276" w:before="0" w:after="140"/>
+    </w:pPr>
+    <w:rPr/>
+  </w:style>
+  <w:style w:type="paragraph" w:styleId="List">
+    <w:name w:val="List"/>
+    <w:basedOn w:val="TextBody"/>
+    <w:pPr/>
+    <w:rPr>
+      <w:rFonts w:cs="FreeSans"/>
+    </w:rPr>
+  </w:style>
+  <w:style w:type="paragraph" w:styleId="Caption">
+    <w:name w:val="Caption"/>
+    <w:basedOn w:val="Normal"/>
+    <w:qFormat/>
+    <w:pPr>
+      <w:suppressLineNumbers/>
+      <w:spacing w:before="120" w:after="120"/>
+    </w:pPr>
+    <w:rPr>
+      <w:rFonts w:cs="FreeSans"/>
+      <w:i/>
+      <w:iCs/>
+      <w:sz w:val="24"/>
+      <w:szCs w:val="24"/>
+    </w:rPr>
+  </w:style>
+  <w:style w:type="paragraph" w:styleId="Index">
+    <w:name w:val="Index"/>
+    <w:basedOn w:val="Normal"/>
+    <w:qFormat/>
+    <w:pPr>
+      <w:suppressLineNumbers/>
+    </w:pPr>
+    <w:rPr>
+      <w:rFonts w:cs="FreeSans"/>
+    </w:rPr>
+  </w:style>
+  <w:style w:type="paragraph" w:styleId="ListParagraph">
+    <w:name w:val="List Paragraph"/>
+    <w:basedOn w:val="Normal"/>
+    <w:uiPriority w:val="34"/>
+    <w:qFormat/>
+    <w:rsid w:val="007171bd"/>
+    <w:pPr>
+      <w:spacing w:before="0" w:after="0"/>
+      <w:ind w:left="720" w:hanging="0"/>
+      <w:contextualSpacing/>
+    </w:pPr>
+    <w:rPr/>
+  </w:style>
+  <w:style w:type="numbering" w:styleId="NoList" w:default="1">
+    <w:name w:val="No List"/>
+    <w:uiPriority w:val="99"/>
+    <w:semiHidden/>
+    <w:unhideWhenUsed/>
+    <w:qFormat/>
   </w:style>
   <w:style w:type="table" w:default="1" w:styleId="TableNormal">
     <w:name w:val="Normal Table"/>
@@ -1959,46 +1873,6 @@
         <w:right w:w="108" w:type="dxa"/>
       </w:tblCellMar>
     </w:tblPr>
-  </w:style>
-  <w:style w:type="numbering" w:default="1" w:styleId="NoList">
-    <w:name w:val="No List"/>
-    <w:uiPriority w:val="99"/>
-    <w:semiHidden/>
-    <w:unhideWhenUsed/>
-  </w:style>
-  <w:style w:type="paragraph" w:styleId="ListParagraph">
-    <w:name w:val="List Paragraph"/>
-    <w:basedOn w:val="Normal"/>
-    <w:uiPriority w:val="34"/>
-    <w:qFormat/>
-    <w:rsid w:val="007171BD"/>
-    <w:pPr>
-      <w:ind w:left="720"/>
-      <w:contextualSpacing/>
-    </w:pPr>
-  </w:style>
-  <w:style w:type="character" w:styleId="Hyperlink">
-    <w:name w:val="Hyperlink"/>
-    <w:basedOn w:val="DefaultParagraphFont"/>
-    <w:uiPriority w:val="99"/>
-    <w:unhideWhenUsed/>
-    <w:rsid w:val="00302AD9"/>
-    <w:rPr>
-      <w:color w:val="0563C1" w:themeColor="hyperlink"/>
-      <w:u w:val="single"/>
-    </w:rPr>
-  </w:style>
-  <w:style w:type="character" w:styleId="UnresolvedMention">
-    <w:name w:val="Unresolved Mention"/>
-    <w:basedOn w:val="DefaultParagraphFont"/>
-    <w:uiPriority w:val="99"/>
-    <w:semiHidden/>
-    <w:unhideWhenUsed/>
-    <w:rsid w:val="00302AD9"/>
-    <w:rPr>
-      <w:color w:val="605E5C"/>
-      <w:shd w:val="clear" w:color="auto" w:fill="E1DFDD"/>
-    </w:rPr>
   </w:style>
 </w:styles>
 </file>

</xml_diff>